<commit_message>
Replaced Week1_DesignPrinciplesAndPatterns_HandsOn.docx with correct version
</commit_message>
<xml_diff>
--- a/Week1_DesignPrinciplesAndPatterns/Week1_DesignPrinciplesAndPatterns_HandsOn.docx
+++ b/Week1_DesignPrinciplesAndPatterns/Week1_DesignPrinciplesAndPatterns_HandsOn.docx
@@ -5,536 +5,3392 @@
     <w:p>
       <w:pPr>
         <w:pStyle w:val="Heading1"/>
-      </w:pPr>
+        <w:spacing w:line="240" w:lineRule="auto"/>
+        <w:jc w:val="center"/>
+        <w:rPr>
+          <w:color w:val="000000" w:themeColor="text1"/>
+          <w:sz w:val="36"/>
+        </w:rPr>
+      </w:pPr>
+      <w:r>
+        <w:rPr>
+          <w:color w:val="000000" w:themeColor="text1"/>
+          <w:sz w:val="36"/>
+        </w:rPr>
+        <w:t>Week</w:t>
+      </w:r>
+      <w:r>
+        <w:rPr>
+          <w:color w:val="000000" w:themeColor="text1"/>
+          <w:sz w:val="36"/>
+        </w:rPr>
+        <w:t>-</w:t>
+      </w:r>
+      <w:r>
+        <w:rPr>
+          <w:color w:val="000000" w:themeColor="text1"/>
+          <w:sz w:val="36"/>
+        </w:rPr>
+        <w:t>1</w:t>
+      </w:r>
+    </w:p>
+    <w:p>
+      <w:pPr>
+        <w:pStyle w:val="Heading1"/>
+        <w:spacing w:line="240" w:lineRule="auto"/>
+        <w:jc w:val="center"/>
+        <w:rPr>
+          <w:color w:val="000000" w:themeColor="text1"/>
+          <w:sz w:val="32"/>
+        </w:rPr>
+      </w:pPr>
+      <w:r>
+        <w:rPr>
+          <w:color w:val="000000" w:themeColor="text1"/>
+          <w:sz w:val="32"/>
+        </w:rPr>
+        <w:t>Design</w:t>
+      </w:r>
+      <w:r>
+        <w:rPr>
+          <w:color w:val="000000" w:themeColor="text1"/>
+          <w:sz w:val="32"/>
+        </w:rPr>
+        <w:t xml:space="preserve"> </w:t>
+      </w:r>
+      <w:r>
+        <w:rPr>
+          <w:color w:val="000000" w:themeColor="text1"/>
+          <w:sz w:val="32"/>
+        </w:rPr>
+        <w:t>Principles</w:t>
+      </w:r>
+      <w:r>
+        <w:rPr>
+          <w:color w:val="000000" w:themeColor="text1"/>
+          <w:sz w:val="32"/>
+        </w:rPr>
+        <w:t xml:space="preserve"> </w:t>
+      </w:r>
+      <w:r>
+        <w:rPr>
+          <w:color w:val="000000" w:themeColor="text1"/>
+          <w:sz w:val="32"/>
+        </w:rPr>
+        <w:t>And</w:t>
+      </w:r>
+      <w:r>
+        <w:rPr>
+          <w:color w:val="000000" w:themeColor="text1"/>
+          <w:sz w:val="32"/>
+        </w:rPr>
+        <w:t xml:space="preserve"> </w:t>
+      </w:r>
+      <w:r>
+        <w:rPr>
+          <w:color w:val="000000" w:themeColor="text1"/>
+          <w:sz w:val="32"/>
+        </w:rPr>
+        <w:t>Patterns</w:t>
+      </w:r>
+    </w:p>
+    <w:p>
+      <w:pPr>
+        <w:pStyle w:val="Heading2"/>
+      </w:pPr>
+    </w:p>
+    <w:p>
+      <w:pPr>
+        <w:pStyle w:val="Heading2"/>
+        <w:rPr>
+          <w:color w:val="000000" w:themeColor="text1"/>
+        </w:rPr>
+      </w:pPr>
+      <w:r>
+        <w:rPr>
+          <w:color w:val="000000" w:themeColor="text1"/>
+        </w:rPr>
+        <w:t>Exercise 1-</w:t>
+      </w:r>
+      <w:r>
+        <w:rPr>
+          <w:color w:val="000000" w:themeColor="text1"/>
+        </w:rPr>
+        <w:t xml:space="preserve"> Implementing the Singleton Pattern</w:t>
+      </w:r>
+    </w:p>
+    <w:p>
       <w:bookmarkStart w:id="0" w:name="_GoBack"/>
       <w:bookmarkEnd w:id="0"/>
-      <w:r>
-        <w:t>Week1_DesignPrinciplesAndPatterns_HandsOn</w:t>
-      </w:r>
     </w:p>
     <w:p>
-      <w:pPr>
-        <w:pStyle w:val="Heading2"/>
-      </w:pPr>
-      <w:r>
-        <w:t>📌</w:t>
-      </w:r>
-      <w:r>
-        <w:t xml:space="preserve"> Exercise 1: Implementing the Singleton Pattern</w:t>
+      <w:r>
+        <w:rPr>
+          <w:u w:val="single"/>
+        </w:rPr>
+        <w:t>Problem Statement</w:t>
+      </w:r>
+      <w:r>
+        <w:t>:</w:t>
+      </w:r>
+      <w:r>
+        <w:t xml:space="preserve"> </w:t>
+      </w:r>
+      <w:r>
+        <w:t>You need to ensure that a logging utility class in your application has only one instance throughout the application lifecycle to ensure consistent logging.</w:t>
       </w:r>
     </w:p>
     <w:p>
-      <w:r>
-        <w:t>🧾</w:t>
-      </w:r>
-      <w:r>
-        <w:t xml:space="preserve"> Problem Statement:</w:t>
-      </w:r>
-      <w:r>
-        <w:br/>
-        <w:t xml:space="preserve">You need to ensure that a logging utility class in your application has only one instance throughout the application lifecycle to ensure </w:t>
-      </w:r>
-      <w:r>
-        <w:t>consistent logging.</w:t>
+      <w:pPr>
+        <w:rPr>
+          <w:u w:val="single"/>
+        </w:rPr>
+      </w:pPr>
+      <w:r>
+        <w:rPr>
+          <w:u w:val="single"/>
+        </w:rPr>
+        <w:t>Code:</w:t>
       </w:r>
     </w:p>
     <w:p>
-      <w:r>
-        <w:t>💡</w:t>
-      </w:r>
-      <w:r>
-        <w:t xml:space="preserve"> Code:</w:t>
+      <w:pPr>
+        <w:pStyle w:val="Heading4"/>
+        <w:rPr>
+          <w:i w:val="0"/>
+          <w:color w:val="000000" w:themeColor="text1"/>
+        </w:rPr>
+      </w:pPr>
+      <w:r>
+        <w:br/>
+      </w:r>
+      <w:r>
+        <w:rPr>
+          <w:i w:val="0"/>
+          <w:color w:val="000000" w:themeColor="text1"/>
+        </w:rPr>
+        <w:t>Logger.java</w:t>
       </w:r>
     </w:p>
     <w:p>
-      <w:r>
-        <w:br/>
-        <w:t>public class Logger {</w:t>
-      </w:r>
-      <w:r>
-        <w:br/>
-        <w:t xml:space="preserve">    private static Logger instance;</w:t>
-      </w:r>
-      <w:r>
-        <w:br/>
-      </w:r>
-      <w:r>
-        <w:br/>
-        <w:t xml:space="preserve">    private Logger() {</w:t>
-      </w:r>
-      <w:r>
-        <w:br/>
-        <w:t xml:space="preserve">        System.out.println("Logger created");</w:t>
-      </w:r>
-      <w:r>
-        <w:br/>
-        <w:t xml:space="preserve">    }</w:t>
-      </w:r>
-      <w:r>
-        <w:br/>
-      </w:r>
-      <w:r>
-        <w:br/>
-        <w:t xml:space="preserve">    public static Logger getInstance() {</w:t>
-      </w:r>
-      <w:r>
-        <w:br/>
-        <w:t xml:space="preserve">        if (instance == null) {</w:t>
-      </w:r>
-      <w:r>
-        <w:br/>
-        <w:t xml:space="preserve">            instan</w:t>
-      </w:r>
-      <w:r>
-        <w:t>ce = new Logger();</w:t>
-      </w:r>
-      <w:r>
-        <w:br/>
-        <w:t xml:space="preserve">        }</w:t>
-      </w:r>
-      <w:r>
-        <w:br/>
-        <w:t xml:space="preserve">        return instance;</w:t>
-      </w:r>
-      <w:r>
-        <w:br/>
-        <w:t xml:space="preserve">    }</w:t>
-      </w:r>
-      <w:r>
-        <w:br/>
-      </w:r>
-      <w:r>
-        <w:br/>
-        <w:t xml:space="preserve">    public void log(String msg) {</w:t>
-      </w:r>
-      <w:r>
-        <w:br/>
-        <w:t xml:space="preserve">        System.out.println("LOG: " + msg);</w:t>
-      </w:r>
-      <w:r>
-        <w:br/>
-        <w:t xml:space="preserve">    }</w:t>
-      </w:r>
-      <w:r>
-        <w:br/>
-        <w:t>}</w:t>
-      </w:r>
-      <w:r>
-        <w:br/>
-      </w:r>
-      <w:r>
-        <w:br/>
-        <w:t>public class Main {</w:t>
-      </w:r>
-      <w:r>
-        <w:br/>
-        <w:t xml:space="preserve">    public static void main(String[] args) {</w:t>
-      </w:r>
-      <w:r>
-        <w:br/>
-        <w:t xml:space="preserve">        Logger l1 = Logger.getInstance();</w:t>
-      </w:r>
-      <w:r>
-        <w:br/>
-        <w:t xml:space="preserve">  </w:t>
-      </w:r>
-      <w:r>
-        <w:t xml:space="preserve">      l1.log("First log");</w:t>
-      </w:r>
-      <w:r>
-        <w:br/>
-      </w:r>
-      <w:r>
-        <w:br/>
-        <w:t xml:space="preserve">        Logger l2 = Logger.getInstance();</w:t>
-      </w:r>
-      <w:r>
-        <w:br/>
-        <w:t xml:space="preserve">        l2.log("Second log");</w:t>
-      </w:r>
-      <w:r>
-        <w:br/>
-      </w:r>
-      <w:r>
-        <w:br/>
-        <w:t xml:space="preserve">        if (l1 == l2) {</w:t>
-      </w:r>
-      <w:r>
-        <w:br/>
-        <w:t xml:space="preserve">            System.out.println("Same instance");</w:t>
-      </w:r>
-      <w:r>
-        <w:br/>
-        <w:t xml:space="preserve">        }</w:t>
-      </w:r>
-      <w:r>
-        <w:br/>
-        <w:t xml:space="preserve">    }</w:t>
-      </w:r>
-      <w:r>
-        <w:br/>
-      </w:r>
-      <w:r>
-        <w:lastRenderedPageBreak/>
-        <w:t>}</w:t>
-      </w:r>
-      <w:r>
-        <w:br/>
+      <w:pPr>
+        <w:pStyle w:val="HTMLPreformatted"/>
+        <w:rPr>
+          <w:rStyle w:val="HTMLCode"/>
+        </w:rPr>
+      </w:pPr>
+      <w:r>
+        <w:rPr>
+          <w:rStyle w:val="hljs-keyword"/>
+        </w:rPr>
+        <w:t>public</w:t>
+      </w:r>
+      <w:r>
+        <w:rPr>
+          <w:rStyle w:val="HTMLCode"/>
+        </w:rPr>
+        <w:t xml:space="preserve"> </w:t>
+      </w:r>
+      <w:r>
+        <w:rPr>
+          <w:rStyle w:val="hljs-keyword"/>
+        </w:rPr>
+        <w:t>class</w:t>
+      </w:r>
+      <w:r>
+        <w:rPr>
+          <w:rStyle w:val="HTMLCode"/>
+        </w:rPr>
+        <w:t xml:space="preserve"> </w:t>
+      </w:r>
+      <w:r>
+        <w:rPr>
+          <w:rStyle w:val="hljs-title"/>
+          <w:rFonts w:eastAsiaTheme="majorEastAsia"/>
+        </w:rPr>
+        <w:t>Logger</w:t>
+      </w:r>
+      <w:r>
+        <w:rPr>
+          <w:rStyle w:val="HTMLCode"/>
+        </w:rPr>
+        <w:t xml:space="preserve"> {</w:t>
       </w:r>
     </w:p>
     <w:p>
-      <w:r>
-        <w:t>📸</w:t>
-      </w:r>
-      <w:r>
-        <w:t xml:space="preserve"> Output Screenshot: (Insert manually on upload)</w:t>
-      </w:r>
-      <w:r>
-        <w:br/>
-      </w:r>
-      <w:r>
-        <w:t>🧠</w:t>
-      </w:r>
-      <w:r>
-        <w:t xml:space="preserve"> Explanatio</w:t>
-      </w:r>
-      <w:r>
-        <w:t>n:</w:t>
-      </w:r>
-      <w:r>
-        <w:br/>
-        <w:t>- Ensures only one logger instance is used.</w:t>
-      </w:r>
-      <w:r>
-        <w:br/>
-        <w:t>- getInstance() creates only if instance is null.</w:t>
-      </w:r>
-      <w:r>
-        <w:br/>
-        <w:t>- Follows the Singleton design pattern.</w:t>
+      <w:pPr>
+        <w:pStyle w:val="HTMLPreformatted"/>
+        <w:rPr>
+          <w:rStyle w:val="HTMLCode"/>
+        </w:rPr>
+      </w:pPr>
+      <w:r>
+        <w:rPr>
+          <w:rStyle w:val="HTMLCode"/>
+        </w:rPr>
+        <w:t xml:space="preserve">    </w:t>
+      </w:r>
+      <w:r>
+        <w:rPr>
+          <w:rStyle w:val="hljs-keyword"/>
+        </w:rPr>
+        <w:t>private</w:t>
+      </w:r>
+      <w:r>
+        <w:rPr>
+          <w:rStyle w:val="HTMLCode"/>
+        </w:rPr>
+        <w:t xml:space="preserve"> </w:t>
+      </w:r>
+      <w:r>
+        <w:rPr>
+          <w:rStyle w:val="hljs-keyword"/>
+        </w:rPr>
+        <w:t>static</w:t>
+      </w:r>
+      <w:r>
+        <w:rPr>
+          <w:rStyle w:val="HTMLCode"/>
+        </w:rPr>
+        <w:t xml:space="preserve"> Logger instance;</w:t>
       </w:r>
     </w:p>
     <w:p>
       <w:pPr>
-        <w:pStyle w:val="Heading2"/>
-      </w:pPr>
-      <w:r>
-        <w:t>📌</w:t>
-      </w:r>
-      <w:r>
-        <w:t xml:space="preserve"> Exercise 2: Implementing the Factory Method Pattern</w:t>
-      </w:r>
+        <w:pStyle w:val="HTMLPreformatted"/>
+        <w:rPr>
+          <w:rStyle w:val="HTMLCode"/>
+        </w:rPr>
+      </w:pPr>
     </w:p>
     <w:p>
-      <w:r>
-        <w:t>🧾</w:t>
-      </w:r>
-      <w:r>
-        <w:t xml:space="preserve"> Problem Statement:</w:t>
-      </w:r>
-      <w:r>
-        <w:br/>
-        <w:t>You are developing a document management s</w:t>
-      </w:r>
-      <w:r>
-        <w:t>ystem that needs to create different types of documents (Word, PDF, Excel) using the Factory Method Pattern.</w:t>
+      <w:pPr>
+        <w:pStyle w:val="HTMLPreformatted"/>
+        <w:rPr>
+          <w:rStyle w:val="HTMLCode"/>
+        </w:rPr>
+      </w:pPr>
+      <w:r>
+        <w:rPr>
+          <w:rStyle w:val="HTMLCode"/>
+        </w:rPr>
+        <w:t xml:space="preserve">    </w:t>
+      </w:r>
+      <w:r>
+        <w:rPr>
+          <w:rStyle w:val="hljs-keyword"/>
+        </w:rPr>
+        <w:t>private</w:t>
+      </w:r>
+      <w:r>
+        <w:rPr>
+          <w:rStyle w:val="HTMLCode"/>
+        </w:rPr>
+        <w:t xml:space="preserve"> </w:t>
+      </w:r>
+      <w:r>
+        <w:rPr>
+          <w:rStyle w:val="hljs-title"/>
+          <w:rFonts w:eastAsiaTheme="majorEastAsia"/>
+        </w:rPr>
+        <w:t>Logger</w:t>
+      </w:r>
+      <w:r>
+        <w:rPr>
+          <w:rStyle w:val="hljs-params"/>
+          <w:rFonts w:eastAsiaTheme="majorEastAsia"/>
+        </w:rPr>
+        <w:t>()</w:t>
+      </w:r>
+      <w:r>
+        <w:rPr>
+          <w:rStyle w:val="HTMLCode"/>
+        </w:rPr>
+        <w:t xml:space="preserve"> {</w:t>
       </w:r>
     </w:p>
     <w:p>
-      <w:r>
-        <w:t>💡</w:t>
-      </w:r>
-      <w:r>
-        <w:t xml:space="preserve"> Code:</w:t>
+      <w:pPr>
+        <w:pStyle w:val="HTMLPreformatted"/>
+        <w:rPr>
+          <w:rStyle w:val="HTMLCode"/>
+        </w:rPr>
+      </w:pPr>
+      <w:r>
+        <w:rPr>
+          <w:rStyle w:val="HTMLCode"/>
+        </w:rPr>
+        <w:t xml:space="preserve">        System.out.println(</w:t>
+      </w:r>
+      <w:r>
+        <w:rPr>
+          <w:rStyle w:val="hljs-string"/>
+          <w:rFonts w:eastAsiaTheme="majorEastAsia"/>
+        </w:rPr>
+        <w:t>"Logger object created."</w:t>
+      </w:r>
+      <w:r>
+        <w:rPr>
+          <w:rStyle w:val="HTMLCode"/>
+        </w:rPr>
+        <w:t>);</w:t>
       </w:r>
     </w:p>
     <w:p>
-      <w:r>
-        <w:br/>
-        <w:t>public interface Document {</w:t>
-      </w:r>
-      <w:r>
-        <w:br/>
-        <w:t xml:space="preserve">    void open();</w:t>
-      </w:r>
-      <w:r>
-        <w:br/>
-        <w:t>}</w:t>
-      </w:r>
-      <w:r>
-        <w:br/>
-      </w:r>
-      <w:r>
-        <w:br/>
-        <w:t>public class WordDocument implements Document {</w:t>
-      </w:r>
-      <w:r>
-        <w:br/>
-        <w:t xml:space="preserve">    public void open() {</w:t>
-      </w:r>
-      <w:r>
-        <w:br/>
-        <w:t xml:space="preserve">        System.o</w:t>
-      </w:r>
-      <w:r>
-        <w:t>ut.println("Opening Word Document.");</w:t>
-      </w:r>
-      <w:r>
-        <w:br/>
+      <w:pPr>
+        <w:pStyle w:val="HTMLPreformatted"/>
+        <w:rPr>
+          <w:rStyle w:val="HTMLCode"/>
+        </w:rPr>
+      </w:pPr>
+      <w:r>
+        <w:rPr>
+          <w:rStyle w:val="HTMLCode"/>
+        </w:rPr>
         <w:t xml:space="preserve">    }</w:t>
-      </w:r>
-      <w:r>
-        <w:br/>
-        <w:t>}</w:t>
-      </w:r>
-      <w:r>
-        <w:br/>
-      </w:r>
-      <w:r>
-        <w:br/>
-        <w:t>public class PdfDocument implements Document {</w:t>
-      </w:r>
-      <w:r>
-        <w:br/>
-        <w:t xml:space="preserve">    public void open() {</w:t>
-      </w:r>
-      <w:r>
-        <w:br/>
-        <w:t xml:space="preserve">        System.out.println("Opening PDF Document.");</w:t>
-      </w:r>
-      <w:r>
-        <w:br/>
-        <w:t xml:space="preserve">    }</w:t>
-      </w:r>
-      <w:r>
-        <w:br/>
-        <w:t>}</w:t>
-      </w:r>
-      <w:r>
-        <w:br/>
-      </w:r>
-      <w:r>
-        <w:br/>
-        <w:t>public class ExcelDocument implements Document {</w:t>
-      </w:r>
-      <w:r>
-        <w:br/>
-        <w:t xml:space="preserve">    public void open() {</w:t>
-      </w:r>
-      <w:r>
-        <w:br/>
-        <w:t xml:space="preserve"> </w:t>
-      </w:r>
-      <w:r>
-        <w:t xml:space="preserve">       System.out.println("Opening Excel Document.");</w:t>
-      </w:r>
-      <w:r>
-        <w:br/>
-        <w:t xml:space="preserve">    }</w:t>
-      </w:r>
-      <w:r>
-        <w:br/>
-        <w:t>}</w:t>
-      </w:r>
-      <w:r>
-        <w:br/>
-      </w:r>
-      <w:r>
-        <w:br/>
-        <w:t>public abstract class DocumentFactory {</w:t>
-      </w:r>
-      <w:r>
-        <w:br/>
-        <w:t xml:space="preserve">    public abstract Document createDocument();</w:t>
-      </w:r>
-      <w:r>
-        <w:br/>
-        <w:t>}</w:t>
-      </w:r>
-      <w:r>
-        <w:br/>
-      </w:r>
-      <w:r>
-        <w:br/>
-        <w:t>public class WordDocumentFactory extends DocumentFactory {</w:t>
-      </w:r>
-      <w:r>
-        <w:br/>
-      </w:r>
-      <w:r>
-        <w:lastRenderedPageBreak/>
-        <w:t xml:space="preserve">    public Document createDocument() {</w:t>
-      </w:r>
-      <w:r>
-        <w:br/>
-        <w:t xml:space="preserve">     </w:t>
-      </w:r>
-      <w:r>
-        <w:t xml:space="preserve">   return new WordDocument();</w:t>
-      </w:r>
-      <w:r>
-        <w:br/>
-        <w:t xml:space="preserve">    }</w:t>
-      </w:r>
-      <w:r>
-        <w:br/>
-        <w:t>}</w:t>
-      </w:r>
-      <w:r>
-        <w:br/>
-      </w:r>
-      <w:r>
-        <w:br/>
-        <w:t>public class PdfDocumentFactory extends DocumentFactory {</w:t>
-      </w:r>
-      <w:r>
-        <w:br/>
-        <w:t xml:space="preserve">    public Document createDocument() {</w:t>
-      </w:r>
-      <w:r>
-        <w:br/>
-        <w:t xml:space="preserve">        return new PdfDocument();</w:t>
-      </w:r>
-      <w:r>
-        <w:br/>
-        <w:t xml:space="preserve">    }</w:t>
-      </w:r>
-      <w:r>
-        <w:br/>
-        <w:t>}</w:t>
-      </w:r>
-      <w:r>
-        <w:br/>
-      </w:r>
-      <w:r>
-        <w:br/>
-        <w:t>public class ExcelDocumentFactory extends DocumentFactory {</w:t>
-      </w:r>
-      <w:r>
-        <w:br/>
-        <w:t xml:space="preserve">    public Docume</w:t>
-      </w:r>
-      <w:r>
-        <w:t>nt createDocument() {</w:t>
-      </w:r>
-      <w:r>
-        <w:br/>
-        <w:t xml:space="preserve">        return new ExcelDocument();</w:t>
-      </w:r>
-      <w:r>
-        <w:br/>
-        <w:t xml:space="preserve">    }</w:t>
-      </w:r>
-      <w:r>
-        <w:br/>
-        <w:t>}</w:t>
-      </w:r>
-      <w:r>
-        <w:br/>
-      </w:r>
-      <w:r>
-        <w:br/>
-        <w:t>public class Main {</w:t>
-      </w:r>
-      <w:r>
-        <w:br/>
-        <w:t xml:space="preserve">    public static void main(String[] args) {</w:t>
-      </w:r>
-      <w:r>
-        <w:br/>
-        <w:t xml:space="preserve">        DocumentFactory wordFactory = new WordDocumentFactory();</w:t>
-      </w:r>
-      <w:r>
-        <w:br/>
-        <w:t xml:space="preserve">        Document wordDoc = wordFactory.createDocument();</w:t>
-      </w:r>
-      <w:r>
-        <w:br/>
-        <w:t xml:space="preserve">  </w:t>
-      </w:r>
-      <w:r>
-        <w:t xml:space="preserve">      wordDoc.open();</w:t>
-      </w:r>
-      <w:r>
-        <w:br/>
-      </w:r>
-      <w:r>
-        <w:br/>
-        <w:t xml:space="preserve">        DocumentFactory pdfFactory = new PdfDocumentFactory();</w:t>
-      </w:r>
-      <w:r>
-        <w:br/>
-        <w:t xml:space="preserve">        Document pdfDoc = pdfFactory.createDocument();</w:t>
-      </w:r>
-      <w:r>
-        <w:br/>
-        <w:t xml:space="preserve">        pdfDoc.open();</w:t>
-      </w:r>
-      <w:r>
-        <w:br/>
-      </w:r>
-      <w:r>
-        <w:br/>
-        <w:t xml:space="preserve">        DocumentFactory excelFactory = new ExcelDocumentFactory();</w:t>
-      </w:r>
-      <w:r>
-        <w:br/>
-        <w:t xml:space="preserve">        Document excelDo</w:t>
-      </w:r>
-      <w:r>
-        <w:t>c = excelFactory.createDocument();</w:t>
-      </w:r>
-      <w:r>
-        <w:br/>
-        <w:t xml:space="preserve">        excelDoc.open();</w:t>
-      </w:r>
-      <w:r>
-        <w:br/>
-        <w:t xml:space="preserve">    }</w:t>
-      </w:r>
-      <w:r>
-        <w:br/>
-        <w:t>}</w:t>
-      </w:r>
-      <w:r>
-        <w:br/>
       </w:r>
     </w:p>
     <w:p>
-      <w:r>
-        <w:t>📸</w:t>
-      </w:r>
-      <w:r>
-        <w:t xml:space="preserve"> Output Screenshot: (Insert manually on upload)</w:t>
-      </w:r>
+      <w:pPr>
+        <w:pStyle w:val="HTMLPreformatted"/>
+        <w:rPr>
+          <w:rStyle w:val="HTMLCode"/>
+        </w:rPr>
+      </w:pPr>
+    </w:p>
+    <w:p>
+      <w:pPr>
+        <w:pStyle w:val="HTMLPreformatted"/>
+        <w:rPr>
+          <w:rStyle w:val="HTMLCode"/>
+        </w:rPr>
+      </w:pPr>
+      <w:r>
+        <w:rPr>
+          <w:rStyle w:val="HTMLCode"/>
+        </w:rPr>
+        <w:t xml:space="preserve">    </w:t>
+      </w:r>
+      <w:r>
+        <w:rPr>
+          <w:rStyle w:val="hljs-keyword"/>
+        </w:rPr>
+        <w:t>public</w:t>
+      </w:r>
+      <w:r>
+        <w:rPr>
+          <w:rStyle w:val="HTMLCode"/>
+        </w:rPr>
+        <w:t xml:space="preserve"> </w:t>
+      </w:r>
+      <w:r>
+        <w:rPr>
+          <w:rStyle w:val="hljs-keyword"/>
+        </w:rPr>
+        <w:t>static</w:t>
+      </w:r>
+      <w:r>
+        <w:rPr>
+          <w:rStyle w:val="HTMLCode"/>
+        </w:rPr>
+        <w:t xml:space="preserve"> Logger </w:t>
+      </w:r>
+      <w:r>
+        <w:rPr>
+          <w:rStyle w:val="hljs-title"/>
+          <w:rFonts w:eastAsiaTheme="majorEastAsia"/>
+        </w:rPr>
+        <w:t>getInstance</w:t>
+      </w:r>
+      <w:r>
+        <w:rPr>
+          <w:rStyle w:val="hljs-params"/>
+          <w:rFonts w:eastAsiaTheme="majorEastAsia"/>
+        </w:rPr>
+        <w:t>()</w:t>
+      </w:r>
+      <w:r>
+        <w:rPr>
+          <w:rStyle w:val="HTMLCode"/>
+        </w:rPr>
+        <w:t xml:space="preserve"> {</w:t>
+      </w:r>
+    </w:p>
+    <w:p>
+      <w:pPr>
+        <w:pStyle w:val="HTMLPreformatted"/>
+        <w:rPr>
+          <w:rStyle w:val="HTMLCode"/>
+        </w:rPr>
+      </w:pPr>
+      <w:r>
+        <w:rPr>
+          <w:rStyle w:val="HTMLCode"/>
+        </w:rPr>
+        <w:t xml:space="preserve">        </w:t>
+      </w:r>
+      <w:r>
+        <w:rPr>
+          <w:rStyle w:val="hljs-keyword"/>
+        </w:rPr>
+        <w:t>if</w:t>
+      </w:r>
+      <w:r>
+        <w:rPr>
+          <w:rStyle w:val="HTMLCode"/>
+        </w:rPr>
+        <w:t xml:space="preserve"> (instance == </w:t>
+      </w:r>
+      <w:r>
+        <w:rPr>
+          <w:rStyle w:val="hljs-literal"/>
+        </w:rPr>
+        <w:t>null</w:t>
+      </w:r>
+      <w:r>
+        <w:rPr>
+          <w:rStyle w:val="HTMLCode"/>
+        </w:rPr>
+        <w:t>) {</w:t>
+      </w:r>
+    </w:p>
+    <w:p>
+      <w:pPr>
+        <w:pStyle w:val="HTMLPreformatted"/>
+        <w:rPr>
+          <w:rStyle w:val="HTMLCode"/>
+        </w:rPr>
+      </w:pPr>
+      <w:r>
+        <w:rPr>
+          <w:rStyle w:val="HTMLCode"/>
+        </w:rPr>
+        <w:t xml:space="preserve">            instance = </w:t>
+      </w:r>
+      <w:r>
+        <w:rPr>
+          <w:rStyle w:val="hljs-keyword"/>
+        </w:rPr>
+        <w:t>new</w:t>
+      </w:r>
+      <w:r>
+        <w:rPr>
+          <w:rStyle w:val="HTMLCode"/>
+        </w:rPr>
+        <w:t xml:space="preserve"> </w:t>
+      </w:r>
+      <w:r>
+        <w:rPr>
+          <w:rStyle w:val="hljs-title"/>
+          <w:rFonts w:eastAsiaTheme="majorEastAsia"/>
+        </w:rPr>
+        <w:t>Logger</w:t>
+      </w:r>
+      <w:r>
+        <w:rPr>
+          <w:rStyle w:val="HTMLCode"/>
+        </w:rPr>
+        <w:t>();</w:t>
+      </w:r>
+    </w:p>
+    <w:p>
+      <w:pPr>
+        <w:pStyle w:val="HTMLPreformatted"/>
+        <w:rPr>
+          <w:rStyle w:val="HTMLCode"/>
+        </w:rPr>
+      </w:pPr>
+      <w:r>
+        <w:rPr>
+          <w:rStyle w:val="HTMLCode"/>
+        </w:rPr>
+        <w:t xml:space="preserve">        }</w:t>
+      </w:r>
+    </w:p>
+    <w:p>
+      <w:pPr>
+        <w:pStyle w:val="HTMLPreformatted"/>
+        <w:rPr>
+          <w:rStyle w:val="HTMLCode"/>
+        </w:rPr>
+      </w:pPr>
+      <w:r>
+        <w:rPr>
+          <w:rStyle w:val="HTMLCode"/>
+        </w:rPr>
+        <w:t xml:space="preserve">        </w:t>
+      </w:r>
+      <w:r>
+        <w:rPr>
+          <w:rStyle w:val="hljs-keyword"/>
+        </w:rPr>
+        <w:t>return</w:t>
+      </w:r>
+      <w:r>
+        <w:rPr>
+          <w:rStyle w:val="HTMLCode"/>
+        </w:rPr>
+        <w:t xml:space="preserve"> instance;</w:t>
+      </w:r>
+    </w:p>
+    <w:p>
+      <w:pPr>
+        <w:pStyle w:val="HTMLPreformatted"/>
+        <w:rPr>
+          <w:rStyle w:val="HTMLCode"/>
+        </w:rPr>
+      </w:pPr>
+      <w:r>
+        <w:rPr>
+          <w:rStyle w:val="HTMLCode"/>
+        </w:rPr>
+        <w:t xml:space="preserve">    }</w:t>
+      </w:r>
+    </w:p>
+    <w:p>
+      <w:pPr>
+        <w:pStyle w:val="HTMLPreformatted"/>
+        <w:rPr>
+          <w:rStyle w:val="HTMLCode"/>
+        </w:rPr>
+      </w:pPr>
+    </w:p>
+    <w:p>
+      <w:pPr>
+        <w:pStyle w:val="HTMLPreformatted"/>
+        <w:rPr>
+          <w:rStyle w:val="HTMLCode"/>
+        </w:rPr>
+      </w:pPr>
+      <w:r>
+        <w:rPr>
+          <w:rStyle w:val="HTMLCode"/>
+        </w:rPr>
+        <w:t xml:space="preserve">    </w:t>
+      </w:r>
+      <w:r>
+        <w:rPr>
+          <w:rStyle w:val="hljs-keyword"/>
+        </w:rPr>
+        <w:t>public</w:t>
+      </w:r>
+      <w:r>
+        <w:rPr>
+          <w:rStyle w:val="HTMLCode"/>
+        </w:rPr>
+        <w:t xml:space="preserve"> </w:t>
+      </w:r>
+      <w:r>
+        <w:rPr>
+          <w:rStyle w:val="hljs-keyword"/>
+        </w:rPr>
+        <w:t>void</w:t>
+      </w:r>
+      <w:r>
+        <w:rPr>
+          <w:rStyle w:val="HTMLCode"/>
+        </w:rPr>
+        <w:t xml:space="preserve"> </w:t>
+      </w:r>
+      <w:r>
+        <w:rPr>
+          <w:rStyle w:val="hljs-title"/>
+          <w:rFonts w:eastAsiaTheme="majorEastAsia"/>
+        </w:rPr>
+        <w:t>log</w:t>
+      </w:r>
+      <w:r>
+        <w:rPr>
+          <w:rStyle w:val="hljs-params"/>
+          <w:rFonts w:eastAsiaTheme="majorEastAsia"/>
+        </w:rPr>
+        <w:t>(String message)</w:t>
+      </w:r>
+      <w:r>
+        <w:rPr>
+          <w:rStyle w:val="HTMLCode"/>
+        </w:rPr>
+        <w:t xml:space="preserve"> {</w:t>
+      </w:r>
+    </w:p>
+    <w:p>
+      <w:pPr>
+        <w:pStyle w:val="HTMLPreformatted"/>
+        <w:rPr>
+          <w:rStyle w:val="HTMLCode"/>
+        </w:rPr>
+      </w:pPr>
+      <w:r>
+        <w:rPr>
+          <w:rStyle w:val="HTMLCode"/>
+        </w:rPr>
+        <w:t xml:space="preserve">        System.out.println(</w:t>
+      </w:r>
+      <w:r>
+        <w:rPr>
+          <w:rStyle w:val="hljs-string"/>
+          <w:rFonts w:eastAsiaTheme="majorEastAsia"/>
+        </w:rPr>
+        <w:t>"LOG: "</w:t>
+      </w:r>
+      <w:r>
+        <w:rPr>
+          <w:rStyle w:val="HTMLCode"/>
+        </w:rPr>
+        <w:t xml:space="preserve"> + message);</w:t>
+      </w:r>
+    </w:p>
+    <w:p>
+      <w:pPr>
+        <w:pStyle w:val="HTMLPreformatted"/>
+        <w:rPr>
+          <w:rStyle w:val="HTMLCode"/>
+        </w:rPr>
+      </w:pPr>
+      <w:r>
+        <w:rPr>
+          <w:rStyle w:val="HTMLCode"/>
+        </w:rPr>
+        <w:t xml:space="preserve">    }</w:t>
+      </w:r>
+    </w:p>
+    <w:p>
+      <w:pPr>
+        <w:pStyle w:val="HTMLPreformatted"/>
+        <w:rPr>
+          <w:rStyle w:val="HTMLCode"/>
+        </w:rPr>
+      </w:pPr>
+      <w:r>
+        <w:rPr>
+          <w:rStyle w:val="HTMLCode"/>
+        </w:rPr>
+        <w:t>}</w:t>
+      </w:r>
+    </w:p>
+    <w:p>
+      <w:pPr>
+        <w:pStyle w:val="Heading4"/>
+        <w:rPr>
+          <w:i w:val="0"/>
+          <w:color w:val="000000" w:themeColor="text1"/>
+        </w:rPr>
+      </w:pPr>
+      <w:r>
+        <w:rPr>
+          <w:i w:val="0"/>
+          <w:color w:val="000000" w:themeColor="text1"/>
+        </w:rPr>
+        <w:t>Main.java</w:t>
+      </w:r>
+    </w:p>
+    <w:p>
+      <w:pPr>
+        <w:pStyle w:val="HTMLPreformatted"/>
+        <w:rPr>
+          <w:rStyle w:val="HTMLCode"/>
+        </w:rPr>
+      </w:pPr>
+      <w:r>
+        <w:rPr>
+          <w:rStyle w:val="hljs-keyword"/>
+        </w:rPr>
+        <w:t>public</w:t>
+      </w:r>
+      <w:r>
+        <w:rPr>
+          <w:rStyle w:val="HTMLCode"/>
+        </w:rPr>
+        <w:t xml:space="preserve"> </w:t>
+      </w:r>
+      <w:r>
+        <w:rPr>
+          <w:rStyle w:val="hljs-keyword"/>
+        </w:rPr>
+        <w:t>class</w:t>
+      </w:r>
+      <w:r>
+        <w:rPr>
+          <w:rStyle w:val="HTMLCode"/>
+        </w:rPr>
+        <w:t xml:space="preserve"> </w:t>
+      </w:r>
+      <w:r>
+        <w:rPr>
+          <w:rStyle w:val="hljs-title"/>
+          <w:rFonts w:eastAsiaTheme="majorEastAsia"/>
+        </w:rPr>
+        <w:t>Main</w:t>
+      </w:r>
+      <w:r>
+        <w:rPr>
+          <w:rStyle w:val="HTMLCode"/>
+        </w:rPr>
+        <w:t xml:space="preserve"> {</w:t>
+      </w:r>
+    </w:p>
+    <w:p>
+      <w:pPr>
+        <w:pStyle w:val="HTMLPreformatted"/>
+        <w:rPr>
+          <w:rStyle w:val="HTMLCode"/>
+        </w:rPr>
+      </w:pPr>
+      <w:r>
+        <w:rPr>
+          <w:rStyle w:val="HTMLCode"/>
+        </w:rPr>
+        <w:t xml:space="preserve">    </w:t>
+      </w:r>
+      <w:r>
+        <w:rPr>
+          <w:rStyle w:val="hljs-keyword"/>
+        </w:rPr>
+        <w:t>public</w:t>
+      </w:r>
+      <w:r>
+        <w:rPr>
+          <w:rStyle w:val="HTMLCode"/>
+        </w:rPr>
+        <w:t xml:space="preserve"> </w:t>
+      </w:r>
+      <w:r>
+        <w:rPr>
+          <w:rStyle w:val="hljs-keyword"/>
+        </w:rPr>
+        <w:t>static</w:t>
+      </w:r>
+      <w:r>
+        <w:rPr>
+          <w:rStyle w:val="HTMLCode"/>
+        </w:rPr>
+        <w:t xml:space="preserve"> </w:t>
+      </w:r>
+      <w:r>
+        <w:rPr>
+          <w:rStyle w:val="hljs-keyword"/>
+        </w:rPr>
+        <w:t>void</w:t>
+      </w:r>
+      <w:r>
+        <w:rPr>
+          <w:rStyle w:val="HTMLCode"/>
+        </w:rPr>
+        <w:t xml:space="preserve"> </w:t>
+      </w:r>
+      <w:r>
+        <w:rPr>
+          <w:rStyle w:val="hljs-title"/>
+          <w:rFonts w:eastAsiaTheme="majorEastAsia"/>
+        </w:rPr>
+        <w:t>main</w:t>
+      </w:r>
+      <w:r>
+        <w:rPr>
+          <w:rStyle w:val="hljs-params"/>
+          <w:rFonts w:eastAsiaTheme="majorEastAsia"/>
+        </w:rPr>
+        <w:t>(String[] args)</w:t>
+      </w:r>
+      <w:r>
+        <w:rPr>
+          <w:rStyle w:val="HTMLCode"/>
+        </w:rPr>
+        <w:t xml:space="preserve"> {</w:t>
+      </w:r>
+    </w:p>
+    <w:p>
+      <w:pPr>
+        <w:pStyle w:val="HTMLPreformatted"/>
+        <w:rPr>
+          <w:rStyle w:val="HTMLCode"/>
+        </w:rPr>
+      </w:pPr>
+      <w:r>
+        <w:rPr>
+          <w:rStyle w:val="HTMLCode"/>
+        </w:rPr>
+        <w:t xml:space="preserve">        </w:t>
+      </w:r>
+      <w:r>
+        <w:rPr>
+          <w:rStyle w:val="hljs-type"/>
+          <w:rFonts w:eastAsiaTheme="majorEastAsia"/>
+        </w:rPr>
+        <w:t>Logger</w:t>
+      </w:r>
+      <w:r>
+        <w:rPr>
+          <w:rStyle w:val="HTMLCode"/>
+        </w:rPr>
+        <w:t xml:space="preserve"> </w:t>
+      </w:r>
+      <w:r>
+        <w:rPr>
+          <w:rStyle w:val="hljs-variable"/>
+        </w:rPr>
+        <w:t>first</w:t>
+      </w:r>
+      <w:r>
+        <w:rPr>
+          <w:rStyle w:val="HTMLCode"/>
+        </w:rPr>
+        <w:t xml:space="preserve"> </w:t>
+      </w:r>
+      <w:r>
+        <w:rPr>
+          <w:rStyle w:val="hljs-operator"/>
+          <w:rFonts w:eastAsiaTheme="majorEastAsia"/>
+        </w:rPr>
+        <w:t>=</w:t>
+      </w:r>
+      <w:r>
+        <w:rPr>
+          <w:rStyle w:val="HTMLCode"/>
+        </w:rPr>
+        <w:t xml:space="preserve"> Logger.getInstance();</w:t>
+      </w:r>
+    </w:p>
+    <w:p>
+      <w:pPr>
+        <w:pStyle w:val="HTMLPreformatted"/>
+        <w:rPr>
+          <w:rStyle w:val="HTMLCode"/>
+        </w:rPr>
+      </w:pPr>
+      <w:r>
+        <w:rPr>
+          <w:rStyle w:val="HTMLCode"/>
+        </w:rPr>
+        <w:t xml:space="preserve">        first.log(</w:t>
+      </w:r>
+      <w:r>
+        <w:rPr>
+          <w:rStyle w:val="hljs-string"/>
+        </w:rPr>
+        <w:t>"Logging started..."</w:t>
+      </w:r>
+      <w:r>
+        <w:rPr>
+          <w:rStyle w:val="HTMLCode"/>
+        </w:rPr>
+        <w:t>);</w:t>
+      </w:r>
+    </w:p>
+    <w:p>
+      <w:pPr>
+        <w:pStyle w:val="HTMLPreformatted"/>
+        <w:rPr>
+          <w:rStyle w:val="HTMLCode"/>
+        </w:rPr>
+      </w:pPr>
+    </w:p>
+    <w:p>
+      <w:pPr>
+        <w:pStyle w:val="HTMLPreformatted"/>
+        <w:rPr>
+          <w:rStyle w:val="HTMLCode"/>
+        </w:rPr>
+      </w:pPr>
+      <w:r>
+        <w:rPr>
+          <w:rStyle w:val="HTMLCode"/>
+        </w:rPr>
+        <w:t xml:space="preserve">        </w:t>
+      </w:r>
+      <w:r>
+        <w:rPr>
+          <w:rStyle w:val="hljs-type"/>
+          <w:rFonts w:eastAsiaTheme="majorEastAsia"/>
+        </w:rPr>
+        <w:t>Logger</w:t>
+      </w:r>
+      <w:r>
+        <w:rPr>
+          <w:rStyle w:val="HTMLCode"/>
+        </w:rPr>
+        <w:t xml:space="preserve"> </w:t>
+      </w:r>
+      <w:r>
+        <w:rPr>
+          <w:rStyle w:val="hljs-variable"/>
+        </w:rPr>
+        <w:t>second</w:t>
+      </w:r>
+      <w:r>
+        <w:rPr>
+          <w:rStyle w:val="HTMLCode"/>
+        </w:rPr>
+        <w:t xml:space="preserve"> </w:t>
+      </w:r>
+      <w:r>
+        <w:rPr>
+          <w:rStyle w:val="hljs-operator"/>
+          <w:rFonts w:eastAsiaTheme="majorEastAsia"/>
+        </w:rPr>
+        <w:t>=</w:t>
+      </w:r>
+      <w:r>
+        <w:rPr>
+          <w:rStyle w:val="HTMLCode"/>
+        </w:rPr>
+        <w:t xml:space="preserve"> Logger.getInstance();</w:t>
+      </w:r>
+    </w:p>
+    <w:p>
+      <w:pPr>
+        <w:pStyle w:val="HTMLPreformatted"/>
+        <w:rPr>
+          <w:rStyle w:val="HTMLCode"/>
+        </w:rPr>
+      </w:pPr>
+      <w:r>
+        <w:rPr>
+          <w:rStyle w:val="HTMLCode"/>
+        </w:rPr>
+        <w:t xml:space="preserve">        second.log(</w:t>
+      </w:r>
+      <w:r>
+        <w:rPr>
+          <w:rStyle w:val="hljs-string"/>
+        </w:rPr>
+        <w:t>"Another log entry."</w:t>
+      </w:r>
+      <w:r>
+        <w:rPr>
+          <w:rStyle w:val="HTMLCode"/>
+        </w:rPr>
+        <w:t>);</w:t>
+      </w:r>
+    </w:p>
+    <w:p>
+      <w:pPr>
+        <w:pStyle w:val="HTMLPreformatted"/>
+        <w:rPr>
+          <w:rStyle w:val="HTMLCode"/>
+        </w:rPr>
+      </w:pPr>
+    </w:p>
+    <w:p>
+      <w:pPr>
+        <w:pStyle w:val="HTMLPreformatted"/>
+        <w:rPr>
+          <w:rStyle w:val="HTMLCode"/>
+        </w:rPr>
+      </w:pPr>
+      <w:r>
+        <w:rPr>
+          <w:rStyle w:val="HTMLCode"/>
+        </w:rPr>
+        <w:t xml:space="preserve">        </w:t>
+      </w:r>
+      <w:r>
+        <w:rPr>
+          <w:rStyle w:val="hljs-keyword"/>
+        </w:rPr>
+        <w:t>if</w:t>
+      </w:r>
+      <w:r>
+        <w:rPr>
+          <w:rStyle w:val="HTMLCode"/>
+        </w:rPr>
+        <w:t xml:space="preserve"> (first == second) {</w:t>
+      </w:r>
+    </w:p>
+    <w:p>
+      <w:pPr>
+        <w:pStyle w:val="HTMLPreformatted"/>
+        <w:rPr>
+          <w:rStyle w:val="HTMLCode"/>
+        </w:rPr>
+      </w:pPr>
+      <w:r>
+        <w:rPr>
+          <w:rStyle w:val="HTMLCode"/>
+        </w:rPr>
+        <w:t xml:space="preserve">            System.out.println(</w:t>
+      </w:r>
+      <w:r>
+        <w:rPr>
+          <w:rStyle w:val="hljs-string"/>
+        </w:rPr>
+        <w:t>"Same Logger instance reused."</w:t>
+      </w:r>
+      <w:r>
+        <w:rPr>
+          <w:rStyle w:val="HTMLCode"/>
+        </w:rPr>
+        <w:t>);</w:t>
+      </w:r>
+    </w:p>
+    <w:p>
+      <w:pPr>
+        <w:pStyle w:val="HTMLPreformatted"/>
+        <w:rPr>
+          <w:rStyle w:val="HTMLCode"/>
+        </w:rPr>
+      </w:pPr>
+      <w:r>
+        <w:rPr>
+          <w:rStyle w:val="HTMLCode"/>
+        </w:rPr>
+        <w:t xml:space="preserve">        } </w:t>
+      </w:r>
+      <w:r>
+        <w:rPr>
+          <w:rStyle w:val="hljs-keyword"/>
+        </w:rPr>
+        <w:t>else</w:t>
+      </w:r>
+      <w:r>
+        <w:rPr>
+          <w:rStyle w:val="HTMLCode"/>
+        </w:rPr>
+        <w:t xml:space="preserve"> {</w:t>
+      </w:r>
+    </w:p>
+    <w:p>
+      <w:pPr>
+        <w:pStyle w:val="HTMLPreformatted"/>
+        <w:rPr>
+          <w:rStyle w:val="HTMLCode"/>
+        </w:rPr>
+      </w:pPr>
+      <w:r>
+        <w:rPr>
+          <w:rStyle w:val="HTMLCode"/>
+        </w:rPr>
+        <w:t xml:space="preserve">            System.out.println(</w:t>
+      </w:r>
+      <w:r>
+        <w:rPr>
+          <w:rStyle w:val="hljs-string"/>
+        </w:rPr>
+        <w:t>"Different instances created!"</w:t>
+      </w:r>
+      <w:r>
+        <w:rPr>
+          <w:rStyle w:val="HTMLCode"/>
+        </w:rPr>
+        <w:t>);</w:t>
+      </w:r>
+    </w:p>
+    <w:p>
+      <w:pPr>
+        <w:pStyle w:val="HTMLPreformatted"/>
+        <w:rPr>
+          <w:rStyle w:val="HTMLCode"/>
+        </w:rPr>
+      </w:pPr>
+      <w:r>
+        <w:rPr>
+          <w:rStyle w:val="HTMLCode"/>
+        </w:rPr>
+        <w:t xml:space="preserve">        }</w:t>
+      </w:r>
+    </w:p>
+    <w:p>
+      <w:pPr>
+        <w:pStyle w:val="HTMLPreformatted"/>
+        <w:rPr>
+          <w:rStyle w:val="HTMLCode"/>
+        </w:rPr>
+      </w:pPr>
+      <w:r>
+        <w:rPr>
+          <w:rStyle w:val="HTMLCode"/>
+        </w:rPr>
+        <w:t xml:space="preserve">    }</w:t>
+      </w:r>
+    </w:p>
+    <w:p>
+      <w:pPr>
+        <w:pStyle w:val="HTMLPreformatted"/>
+        <w:rPr>
+          <w:rStyle w:val="HTMLCode"/>
+        </w:rPr>
+      </w:pPr>
+      <w:r>
+        <w:rPr>
+          <w:rStyle w:val="HTMLCode"/>
+        </w:rPr>
+        <w:t>}</w:t>
+      </w:r>
+    </w:p>
+    <w:p>
+      <w:pPr>
+        <w:pStyle w:val="HTMLPreformatted"/>
+      </w:pPr>
+    </w:p>
+    <w:p>
+      <w:pPr>
+        <w:pStyle w:val="HTMLPreformatted"/>
+      </w:pPr>
+    </w:p>
+    <w:p>
+      <w:pPr>
+        <w:rPr>
+          <w:rFonts w:ascii="Courier New" w:eastAsia="Times New Roman" w:hAnsi="Courier New" w:cs="Courier New"/>
+          <w:sz w:val="20"/>
+          <w:szCs w:val="20"/>
+          <w:lang w:val="en-IN" w:eastAsia="en-IN"/>
+        </w:rPr>
+      </w:pPr>
+    </w:p>
+    <w:p>
+      <w:pPr>
+        <w:rPr>
+          <w:rFonts w:ascii="Courier New" w:eastAsia="Times New Roman" w:hAnsi="Courier New" w:cs="Courier New"/>
+          <w:sz w:val="20"/>
+          <w:szCs w:val="20"/>
+          <w:lang w:val="en-IN" w:eastAsia="en-IN"/>
+        </w:rPr>
+      </w:pPr>
+    </w:p>
+    <w:p>
+      <w:r>
+        <w:t xml:space="preserve">Output Screenshot: </w:t>
+      </w:r>
+    </w:p>
+    <w:p>
+      <w:r>
+        <w:rPr>
+          <w:noProof/>
+          <w:lang w:val="en-IN" w:eastAsia="en-IN"/>
+        </w:rPr>
+        <w:drawing>
+          <wp:anchor distT="0" distB="0" distL="114300" distR="114300" simplePos="0" relativeHeight="251658240" behindDoc="1" locked="0" layoutInCell="1" allowOverlap="1">
+            <wp:simplePos x="0" y="0"/>
+            <wp:positionH relativeFrom="column">
+              <wp:posOffset>-274320</wp:posOffset>
+            </wp:positionH>
+            <wp:positionV relativeFrom="paragraph">
+              <wp:posOffset>110490</wp:posOffset>
+            </wp:positionV>
+            <wp:extent cx="6297930" cy="3840480"/>
+            <wp:effectExtent l="0" t="0" r="7620" b="7620"/>
+            <wp:wrapNone/>
+            <wp:docPr id="5" name="Picture 5" descr="D:\p1\p1.png"/>
+            <wp:cNvGraphicFramePr>
+              <a:graphicFrameLocks xmlns:a="http://schemas.openxmlformats.org/drawingml/2006/main" noChangeAspect="1"/>
+            </wp:cNvGraphicFramePr>
+            <a:graphic xmlns:a="http://schemas.openxmlformats.org/drawingml/2006/main">
+              <a:graphicData uri="http://schemas.openxmlformats.org/drawingml/2006/picture">
+                <pic:pic xmlns:pic="http://schemas.openxmlformats.org/drawingml/2006/picture">
+                  <pic:nvPicPr>
+                    <pic:cNvPr id="0" name="Picture 21" descr="D:\p1\p1.png"/>
+                    <pic:cNvPicPr>
+                      <a:picLocks noChangeAspect="1" noChangeArrowheads="1"/>
+                    </pic:cNvPicPr>
+                  </pic:nvPicPr>
+                  <pic:blipFill>
+                    <a:blip r:embed="rId6">
+                      <a:extLst>
+                        <a:ext uri="{28A0092B-C50C-407E-A947-70E740481C1C}">
+                          <a14:useLocalDpi xmlns:a14="http://schemas.microsoft.com/office/drawing/2010/main" val="0"/>
+                        </a:ext>
+                      </a:extLst>
+                    </a:blip>
+                    <a:srcRect/>
+                    <a:stretch>
+                      <a:fillRect/>
+                    </a:stretch>
+                  </pic:blipFill>
+                  <pic:spPr bwMode="auto">
+                    <a:xfrm>
+                      <a:off x="0" y="0"/>
+                      <a:ext cx="6298020" cy="3840535"/>
+                    </a:xfrm>
+                    <a:prstGeom prst="rect">
+                      <a:avLst/>
+                    </a:prstGeom>
+                    <a:noFill/>
+                    <a:ln>
+                      <a:noFill/>
+                    </a:ln>
+                  </pic:spPr>
+                </pic:pic>
+              </a:graphicData>
+            </a:graphic>
+            <wp14:sizeRelH relativeFrom="page">
+              <wp14:pctWidth>0</wp14:pctWidth>
+            </wp14:sizeRelH>
+            <wp14:sizeRelV relativeFrom="page">
+              <wp14:pctHeight>0</wp14:pctHeight>
+            </wp14:sizeRelV>
+          </wp:anchor>
+        </w:drawing>
+      </w:r>
+    </w:p>
+    <w:p/>
+    <w:p/>
+    <w:p/>
+    <w:p/>
+    <w:p/>
+    <w:p/>
+    <w:p/>
+    <w:p/>
+    <w:p/>
+    <w:p/>
+    <w:p>
       <w:r>
         <w:br/>
       </w:r>
-      <w:r>
-        <w:t>🧠</w:t>
-      </w:r>
-      <w:r>
-        <w:t xml:space="preserve"> Explanation:</w:t>
-      </w:r>
+    </w:p>
+    <w:p/>
+    <w:p/>
+    <w:p>
+      <w:r>
+        <w:t>Output is:</w:t>
+      </w:r>
+    </w:p>
+    <w:p>
+      <w:r>
+        <w:t xml:space="preserve">Logger object created. </w:t>
+      </w:r>
+    </w:p>
+    <w:p>
+      <w:r>
+        <w:t xml:space="preserve">LOG: Loggin started... </w:t>
+      </w:r>
+    </w:p>
+    <w:p>
+      <w:r>
+        <w:t>LOG: Another log entry.</w:t>
+      </w:r>
+    </w:p>
+    <w:p>
+      <w:r>
+        <w:t>Same Logger instance reused.</w:t>
+      </w:r>
+    </w:p>
+    <w:p/>
+    <w:p/>
+    <w:p/>
+    <w:p/>
+    <w:p>
+      <w:pPr>
+        <w:pStyle w:val="Heading2"/>
+        <w:rPr>
+          <w:color w:val="000000" w:themeColor="text1"/>
+        </w:rPr>
+      </w:pPr>
+    </w:p>
+    <w:p>
+      <w:pPr>
+        <w:pStyle w:val="Heading2"/>
+        <w:rPr>
+          <w:color w:val="000000" w:themeColor="text1"/>
+        </w:rPr>
+      </w:pPr>
+      <w:r>
+        <w:rPr>
+          <w:color w:val="000000" w:themeColor="text1"/>
+        </w:rPr>
+        <w:t>Exercise 2: Implementing the Factory Method Pattern</w:t>
+      </w:r>
+    </w:p>
+    <w:p/>
+    <w:p>
+      <w:r>
+        <w:rPr>
+          <w:u w:val="single"/>
+        </w:rPr>
+        <w:t>Problem Statement</w:t>
+      </w:r>
+      <w:r>
+        <w:t>- You are developing a document management system that needs to create different types of documents (Word, PDF, Excel) using the Factory Method Pattern.</w:t>
+      </w:r>
+    </w:p>
+    <w:p>
+      <w:pPr>
+        <w:rPr>
+          <w:u w:val="single"/>
+        </w:rPr>
+      </w:pPr>
+      <w:r>
+        <w:rPr>
+          <w:u w:val="single"/>
+        </w:rPr>
+        <w:t>Code</w:t>
+      </w:r>
+      <w:r>
+        <w:t>:</w:t>
+      </w:r>
+    </w:p>
+    <w:p>
+      <w:pPr>
+        <w:pStyle w:val="Heading4"/>
+        <w:rPr>
+          <w:i w:val="0"/>
+        </w:rPr>
+      </w:pPr>
       <w:r>
         <w:br/>
-        <w:t>- Demonstrates polymorphism and encapsulation.</w:t>
-      </w:r>
+      </w:r>
+      <w:r>
+        <w:rPr>
+          <w:i w:val="0"/>
+          <w:color w:val="000000" w:themeColor="text1"/>
+        </w:rPr>
+        <w:t>Document.java</w:t>
+      </w:r>
+    </w:p>
+    <w:p>
+      <w:pPr>
+        <w:pStyle w:val="HTMLPreformatted"/>
+        <w:rPr>
+          <w:rStyle w:val="HTMLCode"/>
+        </w:rPr>
+      </w:pPr>
+      <w:r>
+        <w:rPr>
+          <w:rStyle w:val="hljs-keyword"/>
+        </w:rPr>
+        <w:t>public</w:t>
+      </w:r>
+      <w:r>
+        <w:rPr>
+          <w:rStyle w:val="HTMLCode"/>
+        </w:rPr>
+        <w:t xml:space="preserve"> </w:t>
+      </w:r>
+      <w:r>
+        <w:rPr>
+          <w:rStyle w:val="hljs-keyword"/>
+        </w:rPr>
+        <w:t>interface</w:t>
+      </w:r>
+      <w:r>
+        <w:rPr>
+          <w:rStyle w:val="HTMLCode"/>
+        </w:rPr>
+        <w:t xml:space="preserve"> </w:t>
+      </w:r>
+      <w:r>
+        <w:rPr>
+          <w:rStyle w:val="hljs-title"/>
+          <w:rFonts w:eastAsiaTheme="majorEastAsia"/>
+        </w:rPr>
+        <w:t>Document</w:t>
+      </w:r>
+      <w:r>
+        <w:rPr>
+          <w:rStyle w:val="HTMLCode"/>
+        </w:rPr>
+        <w:t xml:space="preserve"> {</w:t>
+      </w:r>
+    </w:p>
+    <w:p>
+      <w:pPr>
+        <w:pStyle w:val="HTMLPreformatted"/>
+        <w:rPr>
+          <w:rStyle w:val="HTMLCode"/>
+        </w:rPr>
+      </w:pPr>
+      <w:r>
+        <w:rPr>
+          <w:rStyle w:val="HTMLCode"/>
+        </w:rPr>
+        <w:t xml:space="preserve">    </w:t>
+      </w:r>
+      <w:r>
+        <w:rPr>
+          <w:rStyle w:val="hljs-keyword"/>
+        </w:rPr>
+        <w:t>void</w:t>
+      </w:r>
+      <w:r>
+        <w:rPr>
+          <w:rStyle w:val="HTMLCode"/>
+        </w:rPr>
+        <w:t xml:space="preserve"> </w:t>
+      </w:r>
+      <w:r>
+        <w:rPr>
+          <w:rStyle w:val="hljs-title"/>
+          <w:rFonts w:eastAsiaTheme="majorEastAsia"/>
+        </w:rPr>
+        <w:t>open</w:t>
+      </w:r>
+      <w:r>
+        <w:rPr>
+          <w:rStyle w:val="hljs-params"/>
+          <w:rFonts w:eastAsiaTheme="majorEastAsia"/>
+        </w:rPr>
+        <w:t>()</w:t>
+      </w:r>
+      <w:r>
+        <w:rPr>
+          <w:rStyle w:val="HTMLCode"/>
+        </w:rPr>
+        <w:t>;</w:t>
+      </w:r>
+    </w:p>
+    <w:p>
+      <w:pPr>
+        <w:pStyle w:val="HTMLPreformatted"/>
+        <w:rPr>
+          <w:rStyle w:val="HTMLCode"/>
+        </w:rPr>
+      </w:pPr>
+      <w:r>
+        <w:rPr>
+          <w:rStyle w:val="HTMLCode"/>
+        </w:rPr>
+        <w:t>}</w:t>
+      </w:r>
+    </w:p>
+    <w:p>
+      <w:pPr>
+        <w:pStyle w:val="Heading4"/>
+        <w:rPr>
+          <w:i w:val="0"/>
+          <w:color w:val="000000" w:themeColor="text1"/>
+        </w:rPr>
+      </w:pPr>
+      <w:r>
+        <w:rPr>
+          <w:i w:val="0"/>
+          <w:color w:val="000000" w:themeColor="text1"/>
+        </w:rPr>
+        <w:t>WordDocument.java</w:t>
+      </w:r>
+    </w:p>
+    <w:p>
+      <w:pPr>
+        <w:pStyle w:val="HTMLPreformatted"/>
+        <w:rPr>
+          <w:rStyle w:val="HTMLCode"/>
+        </w:rPr>
+      </w:pPr>
+      <w:r>
+        <w:rPr>
+          <w:rStyle w:val="hljs-keyword"/>
+        </w:rPr>
+        <w:t>public</w:t>
+      </w:r>
+      <w:r>
+        <w:rPr>
+          <w:rStyle w:val="HTMLCode"/>
+        </w:rPr>
+        <w:t xml:space="preserve"> </w:t>
+      </w:r>
+      <w:r>
+        <w:rPr>
+          <w:rStyle w:val="hljs-keyword"/>
+        </w:rPr>
+        <w:t>class</w:t>
+      </w:r>
+      <w:r>
+        <w:rPr>
+          <w:rStyle w:val="HTMLCode"/>
+        </w:rPr>
+        <w:t xml:space="preserve"> </w:t>
+      </w:r>
+      <w:r>
+        <w:rPr>
+          <w:rStyle w:val="hljs-title"/>
+          <w:rFonts w:eastAsiaTheme="majorEastAsia"/>
+        </w:rPr>
+        <w:t>WordDocument</w:t>
+      </w:r>
+      <w:r>
+        <w:rPr>
+          <w:rStyle w:val="HTMLCode"/>
+        </w:rPr>
+        <w:t xml:space="preserve"> </w:t>
+      </w:r>
+      <w:r>
+        <w:rPr>
+          <w:rStyle w:val="hljs-keyword"/>
+        </w:rPr>
+        <w:t>implements</w:t>
+      </w:r>
+      <w:r>
+        <w:rPr>
+          <w:rStyle w:val="HTMLCode"/>
+        </w:rPr>
+        <w:t xml:space="preserve"> </w:t>
+      </w:r>
+      <w:r>
+        <w:rPr>
+          <w:rStyle w:val="hljs-title"/>
+          <w:rFonts w:eastAsiaTheme="majorEastAsia"/>
+        </w:rPr>
+        <w:t>Document</w:t>
+      </w:r>
+      <w:r>
+        <w:rPr>
+          <w:rStyle w:val="HTMLCode"/>
+        </w:rPr>
+        <w:t xml:space="preserve"> {</w:t>
+      </w:r>
+    </w:p>
+    <w:p>
+      <w:pPr>
+        <w:pStyle w:val="HTMLPreformatted"/>
+        <w:rPr>
+          <w:rStyle w:val="HTMLCode"/>
+        </w:rPr>
+      </w:pPr>
+      <w:r>
+        <w:rPr>
+          <w:rStyle w:val="HTMLCode"/>
+        </w:rPr>
+        <w:t xml:space="preserve">    </w:t>
+      </w:r>
+      <w:r>
+        <w:rPr>
+          <w:rStyle w:val="hljs-keyword"/>
+        </w:rPr>
+        <w:t>public</w:t>
+      </w:r>
+      <w:r>
+        <w:rPr>
+          <w:rStyle w:val="HTMLCode"/>
+        </w:rPr>
+        <w:t xml:space="preserve"> </w:t>
+      </w:r>
+      <w:r>
+        <w:rPr>
+          <w:rStyle w:val="hljs-keyword"/>
+        </w:rPr>
+        <w:t>void</w:t>
+      </w:r>
+      <w:r>
+        <w:rPr>
+          <w:rStyle w:val="HTMLCode"/>
+        </w:rPr>
+        <w:t xml:space="preserve"> </w:t>
+      </w:r>
+      <w:r>
+        <w:rPr>
+          <w:rStyle w:val="hljs-title"/>
+          <w:rFonts w:eastAsiaTheme="majorEastAsia"/>
+        </w:rPr>
+        <w:t>open</w:t>
+      </w:r>
+      <w:r>
+        <w:rPr>
+          <w:rStyle w:val="hljs-params"/>
+          <w:rFonts w:eastAsiaTheme="majorEastAsia"/>
+        </w:rPr>
+        <w:t>()</w:t>
+      </w:r>
+      <w:r>
+        <w:rPr>
+          <w:rStyle w:val="HTMLCode"/>
+        </w:rPr>
+        <w:t xml:space="preserve"> {</w:t>
+      </w:r>
+    </w:p>
+    <w:p>
+      <w:pPr>
+        <w:pStyle w:val="HTMLPreformatted"/>
+        <w:rPr>
+          <w:rStyle w:val="HTMLCode"/>
+        </w:rPr>
+      </w:pPr>
+      <w:r>
+        <w:rPr>
+          <w:rStyle w:val="HTMLCode"/>
+        </w:rPr>
+        <w:t xml:space="preserve">        System.out.println(</w:t>
+      </w:r>
+      <w:r>
+        <w:rPr>
+          <w:rStyle w:val="hljs-string"/>
+          <w:rFonts w:eastAsiaTheme="majorEastAsia"/>
+        </w:rPr>
+        <w:t>"Opening a Word file."</w:t>
+      </w:r>
+      <w:r>
+        <w:rPr>
+          <w:rStyle w:val="HTMLCode"/>
+        </w:rPr>
+        <w:t>);</w:t>
+      </w:r>
+    </w:p>
+    <w:p>
+      <w:pPr>
+        <w:pStyle w:val="HTMLPreformatted"/>
+        <w:rPr>
+          <w:rStyle w:val="HTMLCode"/>
+        </w:rPr>
+      </w:pPr>
+      <w:r>
+        <w:rPr>
+          <w:rStyle w:val="HTMLCode"/>
+        </w:rPr>
+        <w:t xml:space="preserve">    }</w:t>
+      </w:r>
+    </w:p>
+    <w:p>
+      <w:pPr>
+        <w:pStyle w:val="HTMLPreformatted"/>
+        <w:rPr>
+          <w:rStyle w:val="HTMLCode"/>
+        </w:rPr>
+      </w:pPr>
+      <w:r>
+        <w:rPr>
+          <w:rStyle w:val="HTMLCode"/>
+        </w:rPr>
+        <w:t>}</w:t>
+      </w:r>
+    </w:p>
+    <w:p>
+      <w:pPr>
+        <w:pStyle w:val="Heading4"/>
+        <w:rPr>
+          <w:i w:val="0"/>
+          <w:color w:val="000000" w:themeColor="text1"/>
+        </w:rPr>
+      </w:pPr>
+      <w:r>
+        <w:rPr>
+          <w:i w:val="0"/>
+          <w:color w:val="000000" w:themeColor="text1"/>
+        </w:rPr>
+        <w:t>PdfDocument.java</w:t>
+      </w:r>
+    </w:p>
+    <w:p>
+      <w:pPr>
+        <w:pStyle w:val="HTMLPreformatted"/>
+        <w:rPr>
+          <w:rStyle w:val="HTMLCode"/>
+        </w:rPr>
+      </w:pPr>
+      <w:r>
+        <w:rPr>
+          <w:rStyle w:val="hljs-keyword"/>
+        </w:rPr>
+        <w:t>public</w:t>
+      </w:r>
+      <w:r>
+        <w:rPr>
+          <w:rStyle w:val="HTMLCode"/>
+        </w:rPr>
+        <w:t xml:space="preserve"> </w:t>
+      </w:r>
+      <w:r>
+        <w:rPr>
+          <w:rStyle w:val="hljs-keyword"/>
+        </w:rPr>
+        <w:t>class</w:t>
+      </w:r>
+      <w:r>
+        <w:rPr>
+          <w:rStyle w:val="HTMLCode"/>
+        </w:rPr>
+        <w:t xml:space="preserve"> </w:t>
+      </w:r>
+      <w:r>
+        <w:rPr>
+          <w:rStyle w:val="hljs-title"/>
+          <w:rFonts w:eastAsiaTheme="majorEastAsia"/>
+        </w:rPr>
+        <w:t>PdfDocument</w:t>
+      </w:r>
+      <w:r>
+        <w:rPr>
+          <w:rStyle w:val="HTMLCode"/>
+        </w:rPr>
+        <w:t xml:space="preserve"> </w:t>
+      </w:r>
+      <w:r>
+        <w:rPr>
+          <w:rStyle w:val="hljs-keyword"/>
+        </w:rPr>
+        <w:t>implements</w:t>
+      </w:r>
+      <w:r>
+        <w:rPr>
+          <w:rStyle w:val="HTMLCode"/>
+        </w:rPr>
+        <w:t xml:space="preserve"> </w:t>
+      </w:r>
+      <w:r>
+        <w:rPr>
+          <w:rStyle w:val="hljs-title"/>
+          <w:rFonts w:eastAsiaTheme="majorEastAsia"/>
+        </w:rPr>
+        <w:t>Document</w:t>
+      </w:r>
+      <w:r>
+        <w:rPr>
+          <w:rStyle w:val="HTMLCode"/>
+        </w:rPr>
+        <w:t xml:space="preserve"> {</w:t>
+      </w:r>
+    </w:p>
+    <w:p>
+      <w:pPr>
+        <w:pStyle w:val="HTMLPreformatted"/>
+        <w:rPr>
+          <w:rStyle w:val="HTMLCode"/>
+        </w:rPr>
+      </w:pPr>
+      <w:r>
+        <w:rPr>
+          <w:rStyle w:val="HTMLCode"/>
+        </w:rPr>
+        <w:t xml:space="preserve">    </w:t>
+      </w:r>
+      <w:r>
+        <w:rPr>
+          <w:rStyle w:val="hljs-keyword"/>
+        </w:rPr>
+        <w:t>public</w:t>
+      </w:r>
+      <w:r>
+        <w:rPr>
+          <w:rStyle w:val="HTMLCode"/>
+        </w:rPr>
+        <w:t xml:space="preserve"> </w:t>
+      </w:r>
+      <w:r>
+        <w:rPr>
+          <w:rStyle w:val="hljs-keyword"/>
+        </w:rPr>
+        <w:t>void</w:t>
+      </w:r>
+      <w:r>
+        <w:rPr>
+          <w:rStyle w:val="HTMLCode"/>
+        </w:rPr>
+        <w:t xml:space="preserve"> </w:t>
+      </w:r>
+      <w:r>
+        <w:rPr>
+          <w:rStyle w:val="hljs-title"/>
+          <w:rFonts w:eastAsiaTheme="majorEastAsia"/>
+        </w:rPr>
+        <w:t>open</w:t>
+      </w:r>
+      <w:r>
+        <w:rPr>
+          <w:rStyle w:val="hljs-params"/>
+          <w:rFonts w:eastAsiaTheme="majorEastAsia"/>
+        </w:rPr>
+        <w:t>()</w:t>
+      </w:r>
+      <w:r>
+        <w:rPr>
+          <w:rStyle w:val="HTMLCode"/>
+        </w:rPr>
+        <w:t xml:space="preserve"> {</w:t>
+      </w:r>
+    </w:p>
+    <w:p>
+      <w:pPr>
+        <w:pStyle w:val="HTMLPreformatted"/>
+        <w:rPr>
+          <w:rStyle w:val="HTMLCode"/>
+        </w:rPr>
+      </w:pPr>
+      <w:r>
+        <w:rPr>
+          <w:rStyle w:val="HTMLCode"/>
+        </w:rPr>
+        <w:t xml:space="preserve">        System.out.println(</w:t>
+      </w:r>
+      <w:r>
+        <w:rPr>
+          <w:rStyle w:val="hljs-string"/>
+          <w:rFonts w:eastAsiaTheme="majorEastAsia"/>
+        </w:rPr>
+        <w:t>"Opening a PDF file."</w:t>
+      </w:r>
+      <w:r>
+        <w:rPr>
+          <w:rStyle w:val="HTMLCode"/>
+        </w:rPr>
+        <w:t>);</w:t>
+      </w:r>
+    </w:p>
+    <w:p>
+      <w:pPr>
+        <w:pStyle w:val="HTMLPreformatted"/>
+        <w:rPr>
+          <w:rStyle w:val="HTMLCode"/>
+        </w:rPr>
+      </w:pPr>
+      <w:r>
+        <w:rPr>
+          <w:rStyle w:val="HTMLCode"/>
+        </w:rPr>
+        <w:t xml:space="preserve">    }</w:t>
+      </w:r>
+    </w:p>
+    <w:p>
+      <w:pPr>
+        <w:pStyle w:val="HTMLPreformatted"/>
+        <w:rPr>
+          <w:rStyle w:val="HTMLCode"/>
+        </w:rPr>
+      </w:pPr>
+      <w:r>
+        <w:rPr>
+          <w:rStyle w:val="HTMLCode"/>
+        </w:rPr>
+        <w:t>}</w:t>
+      </w:r>
+    </w:p>
+    <w:p>
+      <w:pPr>
+        <w:pStyle w:val="Heading4"/>
+        <w:rPr>
+          <w:i w:val="0"/>
+          <w:color w:val="000000" w:themeColor="text1"/>
+        </w:rPr>
+      </w:pPr>
+      <w:r>
+        <w:rPr>
+          <w:i w:val="0"/>
+          <w:color w:val="000000" w:themeColor="text1"/>
+        </w:rPr>
+        <w:t>ExcelDocument.java</w:t>
+      </w:r>
+    </w:p>
+    <w:p>
+      <w:pPr>
+        <w:pStyle w:val="HTMLPreformatted"/>
+        <w:rPr>
+          <w:rStyle w:val="HTMLCode"/>
+        </w:rPr>
+      </w:pPr>
+      <w:r>
+        <w:rPr>
+          <w:rStyle w:val="hljs-keyword"/>
+        </w:rPr>
+        <w:t>public</w:t>
+      </w:r>
+      <w:r>
+        <w:rPr>
+          <w:rStyle w:val="HTMLCode"/>
+        </w:rPr>
+        <w:t xml:space="preserve"> </w:t>
+      </w:r>
+      <w:r>
+        <w:rPr>
+          <w:rStyle w:val="hljs-keyword"/>
+        </w:rPr>
+        <w:t>class</w:t>
+      </w:r>
+      <w:r>
+        <w:rPr>
+          <w:rStyle w:val="HTMLCode"/>
+        </w:rPr>
+        <w:t xml:space="preserve"> </w:t>
+      </w:r>
+      <w:r>
+        <w:rPr>
+          <w:rStyle w:val="hljs-title"/>
+          <w:rFonts w:eastAsiaTheme="majorEastAsia"/>
+        </w:rPr>
+        <w:t>ExcelDocument</w:t>
+      </w:r>
+      <w:r>
+        <w:rPr>
+          <w:rStyle w:val="HTMLCode"/>
+        </w:rPr>
+        <w:t xml:space="preserve"> </w:t>
+      </w:r>
+      <w:r>
+        <w:rPr>
+          <w:rStyle w:val="hljs-keyword"/>
+        </w:rPr>
+        <w:t>implements</w:t>
+      </w:r>
+      <w:r>
+        <w:rPr>
+          <w:rStyle w:val="HTMLCode"/>
+        </w:rPr>
+        <w:t xml:space="preserve"> </w:t>
+      </w:r>
+      <w:r>
+        <w:rPr>
+          <w:rStyle w:val="hljs-title"/>
+          <w:rFonts w:eastAsiaTheme="majorEastAsia"/>
+        </w:rPr>
+        <w:t>Document</w:t>
+      </w:r>
+      <w:r>
+        <w:rPr>
+          <w:rStyle w:val="HTMLCode"/>
+        </w:rPr>
+        <w:t xml:space="preserve"> {</w:t>
+      </w:r>
+    </w:p>
+    <w:p>
+      <w:pPr>
+        <w:pStyle w:val="HTMLPreformatted"/>
+        <w:rPr>
+          <w:rStyle w:val="HTMLCode"/>
+        </w:rPr>
+      </w:pPr>
+      <w:r>
+        <w:rPr>
+          <w:rStyle w:val="HTMLCode"/>
+        </w:rPr>
+        <w:t xml:space="preserve">    </w:t>
+      </w:r>
+      <w:r>
+        <w:rPr>
+          <w:rStyle w:val="hljs-keyword"/>
+        </w:rPr>
+        <w:t>public</w:t>
+      </w:r>
+      <w:r>
+        <w:rPr>
+          <w:rStyle w:val="HTMLCode"/>
+        </w:rPr>
+        <w:t xml:space="preserve"> </w:t>
+      </w:r>
+      <w:r>
+        <w:rPr>
+          <w:rStyle w:val="hljs-keyword"/>
+        </w:rPr>
+        <w:t>void</w:t>
+      </w:r>
+      <w:r>
+        <w:rPr>
+          <w:rStyle w:val="HTMLCode"/>
+        </w:rPr>
+        <w:t xml:space="preserve"> </w:t>
+      </w:r>
+      <w:r>
+        <w:rPr>
+          <w:rStyle w:val="hljs-title"/>
+          <w:rFonts w:eastAsiaTheme="majorEastAsia"/>
+        </w:rPr>
+        <w:t>open</w:t>
+      </w:r>
+      <w:r>
+        <w:rPr>
+          <w:rStyle w:val="hljs-params"/>
+          <w:rFonts w:eastAsiaTheme="majorEastAsia"/>
+        </w:rPr>
+        <w:t>()</w:t>
+      </w:r>
+      <w:r>
+        <w:rPr>
+          <w:rStyle w:val="HTMLCode"/>
+        </w:rPr>
+        <w:t xml:space="preserve"> {</w:t>
+      </w:r>
+    </w:p>
+    <w:p>
+      <w:pPr>
+        <w:pStyle w:val="HTMLPreformatted"/>
+        <w:rPr>
+          <w:rStyle w:val="HTMLCode"/>
+        </w:rPr>
+      </w:pPr>
+      <w:r>
+        <w:rPr>
+          <w:rStyle w:val="HTMLCode"/>
+        </w:rPr>
+        <w:t xml:space="preserve">        System.out.println(</w:t>
+      </w:r>
+      <w:r>
+        <w:rPr>
+          <w:rStyle w:val="hljs-string"/>
+          <w:rFonts w:eastAsiaTheme="majorEastAsia"/>
+        </w:rPr>
+        <w:t>"Opening an Excel file."</w:t>
+      </w:r>
+      <w:r>
+        <w:rPr>
+          <w:rStyle w:val="HTMLCode"/>
+        </w:rPr>
+        <w:t>);</w:t>
+      </w:r>
+    </w:p>
+    <w:p>
+      <w:pPr>
+        <w:pStyle w:val="HTMLPreformatted"/>
+        <w:rPr>
+          <w:rStyle w:val="HTMLCode"/>
+        </w:rPr>
+      </w:pPr>
+      <w:r>
+        <w:rPr>
+          <w:rStyle w:val="HTMLCode"/>
+        </w:rPr>
+        <w:t xml:space="preserve">    }</w:t>
+      </w:r>
+    </w:p>
+    <w:p>
+      <w:pPr>
+        <w:pStyle w:val="HTMLPreformatted"/>
+        <w:rPr>
+          <w:rStyle w:val="HTMLCode"/>
+        </w:rPr>
+      </w:pPr>
+      <w:r>
+        <w:rPr>
+          <w:rStyle w:val="HTMLCode"/>
+        </w:rPr>
+        <w:t>}</w:t>
+      </w:r>
+    </w:p>
+    <w:p>
+      <w:pPr>
+        <w:pStyle w:val="Heading4"/>
+        <w:rPr>
+          <w:i w:val="0"/>
+          <w:color w:val="000000" w:themeColor="text1"/>
+        </w:rPr>
+      </w:pPr>
+      <w:r>
+        <w:rPr>
+          <w:i w:val="0"/>
+          <w:color w:val="000000" w:themeColor="text1"/>
+        </w:rPr>
+        <w:t>DocumentFactory.java</w:t>
+      </w:r>
+    </w:p>
+    <w:p>
+      <w:pPr>
+        <w:pStyle w:val="HTMLPreformatted"/>
+        <w:rPr>
+          <w:rStyle w:val="HTMLCode"/>
+        </w:rPr>
+      </w:pPr>
+      <w:r>
+        <w:rPr>
+          <w:rStyle w:val="hljs-keyword"/>
+        </w:rPr>
+        <w:t>public</w:t>
+      </w:r>
+      <w:r>
+        <w:rPr>
+          <w:rStyle w:val="HTMLCode"/>
+        </w:rPr>
+        <w:t xml:space="preserve"> </w:t>
+      </w:r>
+      <w:r>
+        <w:rPr>
+          <w:rStyle w:val="hljs-keyword"/>
+        </w:rPr>
+        <w:t>abstract</w:t>
+      </w:r>
+      <w:r>
+        <w:rPr>
+          <w:rStyle w:val="HTMLCode"/>
+        </w:rPr>
+        <w:t xml:space="preserve"> </w:t>
+      </w:r>
+      <w:r>
+        <w:rPr>
+          <w:rStyle w:val="hljs-keyword"/>
+        </w:rPr>
+        <w:t>class</w:t>
+      </w:r>
+      <w:r>
+        <w:rPr>
+          <w:rStyle w:val="HTMLCode"/>
+        </w:rPr>
+        <w:t xml:space="preserve"> </w:t>
+      </w:r>
+      <w:r>
+        <w:rPr>
+          <w:rStyle w:val="hljs-title"/>
+          <w:rFonts w:eastAsiaTheme="majorEastAsia"/>
+        </w:rPr>
+        <w:t>DocumentFactory</w:t>
+      </w:r>
+      <w:r>
+        <w:rPr>
+          <w:rStyle w:val="HTMLCode"/>
+        </w:rPr>
+        <w:t xml:space="preserve"> {</w:t>
+      </w:r>
+    </w:p>
+    <w:p>
+      <w:pPr>
+        <w:pStyle w:val="HTMLPreformatted"/>
+        <w:rPr>
+          <w:rStyle w:val="HTMLCode"/>
+        </w:rPr>
+      </w:pPr>
+      <w:r>
+        <w:rPr>
+          <w:rStyle w:val="HTMLCode"/>
+        </w:rPr>
+        <w:t xml:space="preserve">    </w:t>
+      </w:r>
+      <w:r>
+        <w:rPr>
+          <w:rStyle w:val="hljs-keyword"/>
+        </w:rPr>
+        <w:t>public</w:t>
+      </w:r>
+      <w:r>
+        <w:rPr>
+          <w:rStyle w:val="HTMLCode"/>
+        </w:rPr>
+        <w:t xml:space="preserve"> </w:t>
+      </w:r>
+      <w:r>
+        <w:rPr>
+          <w:rStyle w:val="hljs-keyword"/>
+        </w:rPr>
+        <w:t>abstract</w:t>
+      </w:r>
+      <w:r>
+        <w:rPr>
+          <w:rStyle w:val="HTMLCode"/>
+        </w:rPr>
+        <w:t xml:space="preserve"> Document </w:t>
+      </w:r>
+      <w:r>
+        <w:rPr>
+          <w:rStyle w:val="hljs-title"/>
+          <w:rFonts w:eastAsiaTheme="majorEastAsia"/>
+        </w:rPr>
+        <w:t>createDocument</w:t>
+      </w:r>
+      <w:r>
+        <w:rPr>
+          <w:rStyle w:val="hljs-params"/>
+          <w:rFonts w:eastAsiaTheme="majorEastAsia"/>
+        </w:rPr>
+        <w:t>()</w:t>
+      </w:r>
+      <w:r>
+        <w:rPr>
+          <w:rStyle w:val="HTMLCode"/>
+        </w:rPr>
+        <w:t>;</w:t>
+      </w:r>
+    </w:p>
+    <w:p>
+      <w:pPr>
+        <w:pStyle w:val="HTMLPreformatted"/>
+        <w:rPr>
+          <w:rStyle w:val="HTMLCode"/>
+        </w:rPr>
+      </w:pPr>
+      <w:r>
+        <w:rPr>
+          <w:rStyle w:val="HTMLCode"/>
+        </w:rPr>
+        <w:t>}</w:t>
+      </w:r>
+    </w:p>
+    <w:p>
+      <w:pPr>
+        <w:pStyle w:val="Heading4"/>
+        <w:rPr>
+          <w:i w:val="0"/>
+          <w:color w:val="000000" w:themeColor="text1"/>
+        </w:rPr>
+      </w:pPr>
+      <w:r>
+        <w:rPr>
+          <w:i w:val="0"/>
+          <w:color w:val="000000" w:themeColor="text1"/>
+        </w:rPr>
+        <w:t>WordDocumentFactory.java</w:t>
+      </w:r>
+    </w:p>
+    <w:p>
+      <w:pPr>
+        <w:pStyle w:val="HTMLPreformatted"/>
+        <w:rPr>
+          <w:rStyle w:val="HTMLCode"/>
+        </w:rPr>
+      </w:pPr>
+      <w:r>
+        <w:rPr>
+          <w:rStyle w:val="hljs-keyword"/>
+        </w:rPr>
+        <w:t>public</w:t>
+      </w:r>
+      <w:r>
+        <w:rPr>
+          <w:rStyle w:val="HTMLCode"/>
+        </w:rPr>
+        <w:t xml:space="preserve"> </w:t>
+      </w:r>
+      <w:r>
+        <w:rPr>
+          <w:rStyle w:val="hljs-keyword"/>
+        </w:rPr>
+        <w:t>class</w:t>
+      </w:r>
+      <w:r>
+        <w:rPr>
+          <w:rStyle w:val="HTMLCode"/>
+        </w:rPr>
+        <w:t xml:space="preserve"> </w:t>
+      </w:r>
+      <w:r>
+        <w:rPr>
+          <w:rStyle w:val="hljs-title"/>
+          <w:rFonts w:eastAsiaTheme="majorEastAsia"/>
+        </w:rPr>
+        <w:t>WordDocumentFactory</w:t>
+      </w:r>
+      <w:r>
+        <w:rPr>
+          <w:rStyle w:val="HTMLCode"/>
+        </w:rPr>
+        <w:t xml:space="preserve"> </w:t>
+      </w:r>
+      <w:r>
+        <w:rPr>
+          <w:rStyle w:val="hljs-keyword"/>
+        </w:rPr>
+        <w:t>extends</w:t>
+      </w:r>
+      <w:r>
+        <w:rPr>
+          <w:rStyle w:val="HTMLCode"/>
+        </w:rPr>
+        <w:t xml:space="preserve"> </w:t>
+      </w:r>
+      <w:r>
+        <w:rPr>
+          <w:rStyle w:val="hljs-title"/>
+          <w:rFonts w:eastAsiaTheme="majorEastAsia"/>
+        </w:rPr>
+        <w:t>DocumentFactory</w:t>
+      </w:r>
+      <w:r>
+        <w:rPr>
+          <w:rStyle w:val="HTMLCode"/>
+        </w:rPr>
+        <w:t xml:space="preserve"> {</w:t>
+      </w:r>
+    </w:p>
+    <w:p>
+      <w:pPr>
+        <w:pStyle w:val="HTMLPreformatted"/>
+        <w:rPr>
+          <w:rStyle w:val="HTMLCode"/>
+        </w:rPr>
+      </w:pPr>
+      <w:r>
+        <w:rPr>
+          <w:rStyle w:val="HTMLCode"/>
+        </w:rPr>
+        <w:t xml:space="preserve">    </w:t>
+      </w:r>
+      <w:r>
+        <w:rPr>
+          <w:rStyle w:val="hljs-keyword"/>
+        </w:rPr>
+        <w:t>public</w:t>
+      </w:r>
+      <w:r>
+        <w:rPr>
+          <w:rStyle w:val="HTMLCode"/>
+        </w:rPr>
+        <w:t xml:space="preserve"> Document </w:t>
+      </w:r>
+      <w:r>
+        <w:rPr>
+          <w:rStyle w:val="hljs-title"/>
+          <w:rFonts w:eastAsiaTheme="majorEastAsia"/>
+        </w:rPr>
+        <w:t>createDocument</w:t>
+      </w:r>
+      <w:r>
+        <w:rPr>
+          <w:rStyle w:val="hljs-params"/>
+          <w:rFonts w:eastAsiaTheme="majorEastAsia"/>
+        </w:rPr>
+        <w:t>()</w:t>
+      </w:r>
+      <w:r>
+        <w:rPr>
+          <w:rStyle w:val="HTMLCode"/>
+        </w:rPr>
+        <w:t xml:space="preserve"> {</w:t>
+      </w:r>
+    </w:p>
+    <w:p>
+      <w:pPr>
+        <w:pStyle w:val="HTMLPreformatted"/>
+        <w:rPr>
+          <w:rStyle w:val="HTMLCode"/>
+        </w:rPr>
+      </w:pPr>
+      <w:r>
+        <w:rPr>
+          <w:rStyle w:val="HTMLCode"/>
+        </w:rPr>
+        <w:t xml:space="preserve">        </w:t>
+      </w:r>
+      <w:r>
+        <w:rPr>
+          <w:rStyle w:val="hljs-keyword"/>
+        </w:rPr>
+        <w:t>return</w:t>
+      </w:r>
+      <w:r>
+        <w:rPr>
+          <w:rStyle w:val="HTMLCode"/>
+        </w:rPr>
+        <w:t xml:space="preserve"> </w:t>
+      </w:r>
+      <w:r>
+        <w:rPr>
+          <w:rStyle w:val="hljs-keyword"/>
+        </w:rPr>
+        <w:t>new</w:t>
+      </w:r>
+      <w:r>
+        <w:rPr>
+          <w:rStyle w:val="HTMLCode"/>
+        </w:rPr>
+        <w:t xml:space="preserve"> </w:t>
+      </w:r>
+      <w:r>
+        <w:rPr>
+          <w:rStyle w:val="hljs-title"/>
+          <w:rFonts w:eastAsiaTheme="majorEastAsia"/>
+        </w:rPr>
+        <w:t>WordDocument</w:t>
+      </w:r>
+      <w:r>
+        <w:rPr>
+          <w:rStyle w:val="HTMLCode"/>
+        </w:rPr>
+        <w:t>();</w:t>
+      </w:r>
+    </w:p>
+    <w:p>
+      <w:pPr>
+        <w:pStyle w:val="HTMLPreformatted"/>
+        <w:rPr>
+          <w:rStyle w:val="HTMLCode"/>
+        </w:rPr>
+      </w:pPr>
+      <w:r>
+        <w:rPr>
+          <w:rStyle w:val="HTMLCode"/>
+        </w:rPr>
+        <w:t xml:space="preserve">    }</w:t>
+      </w:r>
+    </w:p>
+    <w:p>
+      <w:pPr>
+        <w:pStyle w:val="HTMLPreformatted"/>
+        <w:rPr>
+          <w:rStyle w:val="HTMLCode"/>
+        </w:rPr>
+      </w:pPr>
+      <w:r>
+        <w:rPr>
+          <w:rStyle w:val="HTMLCode"/>
+        </w:rPr>
+        <w:t>}</w:t>
+      </w:r>
+    </w:p>
+    <w:p>
+      <w:pPr>
+        <w:pStyle w:val="Heading4"/>
+        <w:rPr>
+          <w:i w:val="0"/>
+          <w:color w:val="000000" w:themeColor="text1"/>
+        </w:rPr>
+      </w:pPr>
+      <w:r>
+        <w:rPr>
+          <w:i w:val="0"/>
+          <w:color w:val="000000" w:themeColor="text1"/>
+        </w:rPr>
+        <w:t>PdfDocumentFactory.java</w:t>
+      </w:r>
+    </w:p>
+    <w:p>
+      <w:pPr>
+        <w:pStyle w:val="HTMLPreformatted"/>
+        <w:rPr>
+          <w:rStyle w:val="HTMLCode"/>
+        </w:rPr>
+      </w:pPr>
+      <w:r>
+        <w:rPr>
+          <w:rStyle w:val="hljs-keyword"/>
+        </w:rPr>
+        <w:t>public</w:t>
+      </w:r>
+      <w:r>
+        <w:rPr>
+          <w:rStyle w:val="HTMLCode"/>
+        </w:rPr>
+        <w:t xml:space="preserve"> </w:t>
+      </w:r>
+      <w:r>
+        <w:rPr>
+          <w:rStyle w:val="hljs-keyword"/>
+        </w:rPr>
+        <w:t>class</w:t>
+      </w:r>
+      <w:r>
+        <w:rPr>
+          <w:rStyle w:val="HTMLCode"/>
+        </w:rPr>
+        <w:t xml:space="preserve"> </w:t>
+      </w:r>
+      <w:r>
+        <w:rPr>
+          <w:rStyle w:val="hljs-title"/>
+          <w:rFonts w:eastAsiaTheme="majorEastAsia"/>
+        </w:rPr>
+        <w:t>PdfDocumentFactory</w:t>
+      </w:r>
+      <w:r>
+        <w:rPr>
+          <w:rStyle w:val="HTMLCode"/>
+        </w:rPr>
+        <w:t xml:space="preserve"> </w:t>
+      </w:r>
+      <w:r>
+        <w:rPr>
+          <w:rStyle w:val="hljs-keyword"/>
+        </w:rPr>
+        <w:t>extends</w:t>
+      </w:r>
+      <w:r>
+        <w:rPr>
+          <w:rStyle w:val="HTMLCode"/>
+        </w:rPr>
+        <w:t xml:space="preserve"> </w:t>
+      </w:r>
+      <w:r>
+        <w:rPr>
+          <w:rStyle w:val="hljs-title"/>
+          <w:rFonts w:eastAsiaTheme="majorEastAsia"/>
+        </w:rPr>
+        <w:t>DocumentFactory</w:t>
+      </w:r>
+      <w:r>
+        <w:rPr>
+          <w:rStyle w:val="HTMLCode"/>
+        </w:rPr>
+        <w:t xml:space="preserve"> {</w:t>
+      </w:r>
+    </w:p>
+    <w:p>
+      <w:pPr>
+        <w:pStyle w:val="HTMLPreformatted"/>
+        <w:rPr>
+          <w:rStyle w:val="HTMLCode"/>
+        </w:rPr>
+      </w:pPr>
+      <w:r>
+        <w:rPr>
+          <w:rStyle w:val="HTMLCode"/>
+        </w:rPr>
+        <w:t xml:space="preserve">    </w:t>
+      </w:r>
+      <w:r>
+        <w:rPr>
+          <w:rStyle w:val="hljs-keyword"/>
+        </w:rPr>
+        <w:t>public</w:t>
+      </w:r>
+      <w:r>
+        <w:rPr>
+          <w:rStyle w:val="HTMLCode"/>
+        </w:rPr>
+        <w:t xml:space="preserve"> Document </w:t>
+      </w:r>
+      <w:r>
+        <w:rPr>
+          <w:rStyle w:val="hljs-title"/>
+          <w:rFonts w:eastAsiaTheme="majorEastAsia"/>
+        </w:rPr>
+        <w:t>createDocument</w:t>
+      </w:r>
+      <w:r>
+        <w:rPr>
+          <w:rStyle w:val="hljs-params"/>
+          <w:rFonts w:eastAsiaTheme="majorEastAsia"/>
+        </w:rPr>
+        <w:t>()</w:t>
+      </w:r>
+      <w:r>
+        <w:rPr>
+          <w:rStyle w:val="HTMLCode"/>
+        </w:rPr>
+        <w:t xml:space="preserve"> {</w:t>
+      </w:r>
+    </w:p>
+    <w:p>
+      <w:pPr>
+        <w:pStyle w:val="HTMLPreformatted"/>
+        <w:rPr>
+          <w:rStyle w:val="HTMLCode"/>
+        </w:rPr>
+      </w:pPr>
+      <w:r>
+        <w:rPr>
+          <w:rStyle w:val="HTMLCode"/>
+        </w:rPr>
+        <w:t xml:space="preserve">        </w:t>
+      </w:r>
+      <w:r>
+        <w:rPr>
+          <w:rStyle w:val="hljs-keyword"/>
+        </w:rPr>
+        <w:t>return</w:t>
+      </w:r>
+      <w:r>
+        <w:rPr>
+          <w:rStyle w:val="HTMLCode"/>
+        </w:rPr>
+        <w:t xml:space="preserve"> </w:t>
+      </w:r>
+      <w:r>
+        <w:rPr>
+          <w:rStyle w:val="hljs-keyword"/>
+        </w:rPr>
+        <w:t>new</w:t>
+      </w:r>
+      <w:r>
+        <w:rPr>
+          <w:rStyle w:val="HTMLCode"/>
+        </w:rPr>
+        <w:t xml:space="preserve"> </w:t>
+      </w:r>
+      <w:r>
+        <w:rPr>
+          <w:rStyle w:val="hljs-title"/>
+          <w:rFonts w:eastAsiaTheme="majorEastAsia"/>
+        </w:rPr>
+        <w:t>PdfDocument</w:t>
+      </w:r>
+      <w:r>
+        <w:rPr>
+          <w:rStyle w:val="HTMLCode"/>
+        </w:rPr>
+        <w:t>();</w:t>
+      </w:r>
+    </w:p>
+    <w:p>
+      <w:pPr>
+        <w:pStyle w:val="HTMLPreformatted"/>
+        <w:rPr>
+          <w:rStyle w:val="HTMLCode"/>
+        </w:rPr>
+      </w:pPr>
+      <w:r>
+        <w:rPr>
+          <w:rStyle w:val="HTMLCode"/>
+        </w:rPr>
+        <w:t xml:space="preserve">    }</w:t>
+      </w:r>
+    </w:p>
+    <w:p>
+      <w:pPr>
+        <w:pStyle w:val="HTMLPreformatted"/>
+        <w:rPr>
+          <w:rStyle w:val="HTMLCode"/>
+        </w:rPr>
+      </w:pPr>
+      <w:r>
+        <w:rPr>
+          <w:rStyle w:val="HTMLCode"/>
+        </w:rPr>
+        <w:t>}</w:t>
+      </w:r>
+    </w:p>
+    <w:p>
+      <w:pPr>
+        <w:pStyle w:val="Heading4"/>
+        <w:rPr>
+          <w:i w:val="0"/>
+          <w:color w:val="000000" w:themeColor="text1"/>
+        </w:rPr>
+      </w:pPr>
+      <w:r>
+        <w:rPr>
+          <w:i w:val="0"/>
+          <w:color w:val="000000" w:themeColor="text1"/>
+        </w:rPr>
+        <w:lastRenderedPageBreak/>
+        <w:t>ExcelDocumentFactory.java</w:t>
+      </w:r>
+    </w:p>
+    <w:p>
+      <w:pPr>
+        <w:pStyle w:val="HTMLPreformatted"/>
+        <w:rPr>
+          <w:rStyle w:val="HTMLCode"/>
+        </w:rPr>
+      </w:pPr>
+      <w:r>
+        <w:rPr>
+          <w:rStyle w:val="hljs-keyword"/>
+        </w:rPr>
+        <w:t>public</w:t>
+      </w:r>
+      <w:r>
+        <w:rPr>
+          <w:rStyle w:val="HTMLCode"/>
+        </w:rPr>
+        <w:t xml:space="preserve"> </w:t>
+      </w:r>
+      <w:r>
+        <w:rPr>
+          <w:rStyle w:val="hljs-keyword"/>
+        </w:rPr>
+        <w:t>class</w:t>
+      </w:r>
+      <w:r>
+        <w:rPr>
+          <w:rStyle w:val="HTMLCode"/>
+        </w:rPr>
+        <w:t xml:space="preserve"> </w:t>
+      </w:r>
+      <w:r>
+        <w:rPr>
+          <w:rStyle w:val="hljs-title"/>
+          <w:rFonts w:eastAsiaTheme="majorEastAsia"/>
+        </w:rPr>
+        <w:t>ExcelDocumentFactory</w:t>
+      </w:r>
+      <w:r>
+        <w:rPr>
+          <w:rStyle w:val="HTMLCode"/>
+        </w:rPr>
+        <w:t xml:space="preserve"> </w:t>
+      </w:r>
+      <w:r>
+        <w:rPr>
+          <w:rStyle w:val="hljs-keyword"/>
+        </w:rPr>
+        <w:t>extends</w:t>
+      </w:r>
+      <w:r>
+        <w:rPr>
+          <w:rStyle w:val="HTMLCode"/>
+        </w:rPr>
+        <w:t xml:space="preserve"> </w:t>
+      </w:r>
+      <w:r>
+        <w:rPr>
+          <w:rStyle w:val="hljs-title"/>
+          <w:rFonts w:eastAsiaTheme="majorEastAsia"/>
+        </w:rPr>
+        <w:t>DocumentFactory</w:t>
+      </w:r>
+      <w:r>
+        <w:rPr>
+          <w:rStyle w:val="HTMLCode"/>
+        </w:rPr>
+        <w:t xml:space="preserve"> {</w:t>
+      </w:r>
+    </w:p>
+    <w:p>
+      <w:pPr>
+        <w:pStyle w:val="HTMLPreformatted"/>
+        <w:rPr>
+          <w:rStyle w:val="HTMLCode"/>
+        </w:rPr>
+      </w:pPr>
+      <w:r>
+        <w:rPr>
+          <w:rStyle w:val="HTMLCode"/>
+        </w:rPr>
+        <w:t xml:space="preserve">    </w:t>
+      </w:r>
+      <w:r>
+        <w:rPr>
+          <w:rStyle w:val="hljs-keyword"/>
+        </w:rPr>
+        <w:t>public</w:t>
+      </w:r>
+      <w:r>
+        <w:rPr>
+          <w:rStyle w:val="HTMLCode"/>
+        </w:rPr>
+        <w:t xml:space="preserve"> Document </w:t>
+      </w:r>
+      <w:r>
+        <w:rPr>
+          <w:rStyle w:val="hljs-title"/>
+          <w:rFonts w:eastAsiaTheme="majorEastAsia"/>
+        </w:rPr>
+        <w:t>createDocument</w:t>
+      </w:r>
+      <w:r>
+        <w:rPr>
+          <w:rStyle w:val="hljs-params"/>
+          <w:rFonts w:eastAsiaTheme="majorEastAsia"/>
+        </w:rPr>
+        <w:t>()</w:t>
+      </w:r>
+      <w:r>
+        <w:rPr>
+          <w:rStyle w:val="HTMLCode"/>
+        </w:rPr>
+        <w:t xml:space="preserve"> {</w:t>
+      </w:r>
+    </w:p>
+    <w:p>
+      <w:pPr>
+        <w:pStyle w:val="HTMLPreformatted"/>
+        <w:rPr>
+          <w:rStyle w:val="HTMLCode"/>
+        </w:rPr>
+      </w:pPr>
+      <w:r>
+        <w:rPr>
+          <w:rStyle w:val="HTMLCode"/>
+        </w:rPr>
+        <w:t xml:space="preserve">        </w:t>
+      </w:r>
+      <w:r>
+        <w:rPr>
+          <w:rStyle w:val="hljs-keyword"/>
+        </w:rPr>
+        <w:t>return</w:t>
+      </w:r>
+      <w:r>
+        <w:rPr>
+          <w:rStyle w:val="HTMLCode"/>
+        </w:rPr>
+        <w:t xml:space="preserve"> </w:t>
+      </w:r>
+      <w:r>
+        <w:rPr>
+          <w:rStyle w:val="hljs-keyword"/>
+        </w:rPr>
+        <w:t>new</w:t>
+      </w:r>
+      <w:r>
+        <w:rPr>
+          <w:rStyle w:val="HTMLCode"/>
+        </w:rPr>
+        <w:t xml:space="preserve"> </w:t>
+      </w:r>
+      <w:r>
+        <w:rPr>
+          <w:rStyle w:val="hljs-title"/>
+          <w:rFonts w:eastAsiaTheme="majorEastAsia"/>
+        </w:rPr>
+        <w:t>ExcelDocument</w:t>
+      </w:r>
+      <w:r>
+        <w:rPr>
+          <w:rStyle w:val="HTMLCode"/>
+        </w:rPr>
+        <w:t>();</w:t>
+      </w:r>
+    </w:p>
+    <w:p>
+      <w:pPr>
+        <w:pStyle w:val="HTMLPreformatted"/>
+        <w:rPr>
+          <w:rStyle w:val="HTMLCode"/>
+        </w:rPr>
+      </w:pPr>
+      <w:r>
+        <w:rPr>
+          <w:rStyle w:val="HTMLCode"/>
+        </w:rPr>
+        <w:t xml:space="preserve">    }</w:t>
+      </w:r>
+    </w:p>
+    <w:p>
+      <w:pPr>
+        <w:pStyle w:val="HTMLPreformatted"/>
+        <w:rPr>
+          <w:rStyle w:val="HTMLCode"/>
+        </w:rPr>
+      </w:pPr>
+      <w:r>
+        <w:rPr>
+          <w:rStyle w:val="HTMLCode"/>
+        </w:rPr>
+        <w:t>}</w:t>
+      </w:r>
+    </w:p>
+    <w:p>
+      <w:pPr>
+        <w:pStyle w:val="Heading4"/>
+        <w:rPr>
+          <w:i w:val="0"/>
+          <w:color w:val="000000" w:themeColor="text1"/>
+        </w:rPr>
+      </w:pPr>
+      <w:r>
+        <w:rPr>
+          <w:i w:val="0"/>
+          <w:color w:val="000000" w:themeColor="text1"/>
+        </w:rPr>
+        <w:t>Main.java</w:t>
+      </w:r>
+    </w:p>
+    <w:p>
+      <w:pPr>
+        <w:pStyle w:val="HTMLPreformatted"/>
+        <w:rPr>
+          <w:rStyle w:val="HTMLCode"/>
+        </w:rPr>
+      </w:pPr>
+      <w:r>
+        <w:rPr>
+          <w:rStyle w:val="hljs-keyword"/>
+        </w:rPr>
+        <w:t>public</w:t>
+      </w:r>
+      <w:r>
+        <w:rPr>
+          <w:rStyle w:val="HTMLCode"/>
+        </w:rPr>
+        <w:t xml:space="preserve"> </w:t>
+      </w:r>
+      <w:r>
+        <w:rPr>
+          <w:rStyle w:val="hljs-keyword"/>
+        </w:rPr>
+        <w:t>class</w:t>
+      </w:r>
+      <w:r>
+        <w:rPr>
+          <w:rStyle w:val="HTMLCode"/>
+        </w:rPr>
+        <w:t xml:space="preserve"> </w:t>
+      </w:r>
+      <w:r>
+        <w:rPr>
+          <w:rStyle w:val="hljs-title"/>
+          <w:rFonts w:eastAsiaTheme="majorEastAsia"/>
+        </w:rPr>
+        <w:t>Main</w:t>
+      </w:r>
+      <w:r>
+        <w:rPr>
+          <w:rStyle w:val="HTMLCode"/>
+        </w:rPr>
+        <w:t xml:space="preserve"> {</w:t>
+      </w:r>
+    </w:p>
+    <w:p>
+      <w:pPr>
+        <w:pStyle w:val="HTMLPreformatted"/>
+        <w:rPr>
+          <w:rStyle w:val="HTMLCode"/>
+        </w:rPr>
+      </w:pPr>
+      <w:r>
+        <w:rPr>
+          <w:rStyle w:val="HTMLCode"/>
+        </w:rPr>
+        <w:t xml:space="preserve">    </w:t>
+      </w:r>
+      <w:r>
+        <w:rPr>
+          <w:rStyle w:val="hljs-keyword"/>
+        </w:rPr>
+        <w:t>public</w:t>
+      </w:r>
+      <w:r>
+        <w:rPr>
+          <w:rStyle w:val="HTMLCode"/>
+        </w:rPr>
+        <w:t xml:space="preserve"> </w:t>
+      </w:r>
+      <w:r>
+        <w:rPr>
+          <w:rStyle w:val="hljs-keyword"/>
+        </w:rPr>
+        <w:t>static</w:t>
+      </w:r>
+      <w:r>
+        <w:rPr>
+          <w:rStyle w:val="HTMLCode"/>
+        </w:rPr>
+        <w:t xml:space="preserve"> </w:t>
+      </w:r>
+      <w:r>
+        <w:rPr>
+          <w:rStyle w:val="hljs-keyword"/>
+        </w:rPr>
+        <w:t>void</w:t>
+      </w:r>
+      <w:r>
+        <w:rPr>
+          <w:rStyle w:val="HTMLCode"/>
+        </w:rPr>
+        <w:t xml:space="preserve"> </w:t>
+      </w:r>
+      <w:r>
+        <w:rPr>
+          <w:rStyle w:val="hljs-title"/>
+          <w:rFonts w:eastAsiaTheme="majorEastAsia"/>
+        </w:rPr>
+        <w:t>main</w:t>
+      </w:r>
+      <w:r>
+        <w:rPr>
+          <w:rStyle w:val="hljs-params"/>
+          <w:rFonts w:eastAsiaTheme="majorEastAsia"/>
+        </w:rPr>
+        <w:t>(String[] args)</w:t>
+      </w:r>
+      <w:r>
+        <w:rPr>
+          <w:rStyle w:val="HTMLCode"/>
+        </w:rPr>
+        <w:t xml:space="preserve"> {</w:t>
+      </w:r>
+    </w:p>
+    <w:p>
+      <w:pPr>
+        <w:pStyle w:val="HTMLPreformatted"/>
+        <w:rPr>
+          <w:rStyle w:val="HTMLCode"/>
+        </w:rPr>
+      </w:pPr>
+      <w:r>
+        <w:rPr>
+          <w:rStyle w:val="HTMLCode"/>
+        </w:rPr>
+        <w:t xml:space="preserve">        </w:t>
+      </w:r>
+      <w:r>
+        <w:rPr>
+          <w:rStyle w:val="hljs-type"/>
+        </w:rPr>
+        <w:t>DocumentFactory</w:t>
+      </w:r>
+      <w:r>
+        <w:rPr>
+          <w:rStyle w:val="HTMLCode"/>
+        </w:rPr>
+        <w:t xml:space="preserve"> </w:t>
+      </w:r>
+      <w:r>
+        <w:rPr>
+          <w:rStyle w:val="hljs-variable"/>
+          <w:rFonts w:eastAsiaTheme="majorEastAsia"/>
+        </w:rPr>
+        <w:t>word</w:t>
+      </w:r>
+      <w:r>
+        <w:rPr>
+          <w:rStyle w:val="HTMLCode"/>
+        </w:rPr>
+        <w:t xml:space="preserve"> </w:t>
+      </w:r>
+      <w:r>
+        <w:rPr>
+          <w:rStyle w:val="hljs-operator"/>
+        </w:rPr>
+        <w:t>=</w:t>
+      </w:r>
+      <w:r>
+        <w:rPr>
+          <w:rStyle w:val="HTMLCode"/>
+        </w:rPr>
+        <w:t xml:space="preserve"> </w:t>
+      </w:r>
+      <w:r>
+        <w:rPr>
+          <w:rStyle w:val="hljs-keyword"/>
+        </w:rPr>
+        <w:t>new</w:t>
+      </w:r>
+      <w:r>
+        <w:rPr>
+          <w:rStyle w:val="HTMLCode"/>
+        </w:rPr>
+        <w:t xml:space="preserve"> </w:t>
+      </w:r>
+      <w:r>
+        <w:rPr>
+          <w:rStyle w:val="hljs-title"/>
+          <w:rFonts w:eastAsiaTheme="majorEastAsia"/>
+        </w:rPr>
+        <w:t>WordDocumentFactory</w:t>
+      </w:r>
+      <w:r>
+        <w:rPr>
+          <w:rStyle w:val="HTMLCode"/>
+        </w:rPr>
+        <w:t>();</w:t>
+      </w:r>
+    </w:p>
+    <w:p>
+      <w:pPr>
+        <w:pStyle w:val="HTMLPreformatted"/>
+        <w:rPr>
+          <w:rStyle w:val="HTMLCode"/>
+        </w:rPr>
+      </w:pPr>
+      <w:r>
+        <w:rPr>
+          <w:rStyle w:val="HTMLCode"/>
+        </w:rPr>
+        <w:t xml:space="preserve">        word.createDocument().open();</w:t>
+      </w:r>
+    </w:p>
+    <w:p>
+      <w:pPr>
+        <w:pStyle w:val="HTMLPreformatted"/>
+        <w:rPr>
+          <w:rStyle w:val="HTMLCode"/>
+        </w:rPr>
+      </w:pPr>
+    </w:p>
+    <w:p>
+      <w:pPr>
+        <w:pStyle w:val="HTMLPreformatted"/>
+        <w:rPr>
+          <w:rStyle w:val="HTMLCode"/>
+        </w:rPr>
+      </w:pPr>
+      <w:r>
+        <w:rPr>
+          <w:rStyle w:val="HTMLCode"/>
+        </w:rPr>
+        <w:t xml:space="preserve">        </w:t>
+      </w:r>
+      <w:r>
+        <w:rPr>
+          <w:rStyle w:val="hljs-type"/>
+        </w:rPr>
+        <w:t>DocumentFactory</w:t>
+      </w:r>
+      <w:r>
+        <w:rPr>
+          <w:rStyle w:val="HTMLCode"/>
+        </w:rPr>
+        <w:t xml:space="preserve"> </w:t>
+      </w:r>
+      <w:r>
+        <w:rPr>
+          <w:rStyle w:val="hljs-variable"/>
+          <w:rFonts w:eastAsiaTheme="majorEastAsia"/>
+        </w:rPr>
+        <w:t>pdf</w:t>
+      </w:r>
+      <w:r>
+        <w:rPr>
+          <w:rStyle w:val="HTMLCode"/>
+        </w:rPr>
+        <w:t xml:space="preserve"> </w:t>
+      </w:r>
+      <w:r>
+        <w:rPr>
+          <w:rStyle w:val="hljs-operator"/>
+        </w:rPr>
+        <w:t>=</w:t>
+      </w:r>
+      <w:r>
+        <w:rPr>
+          <w:rStyle w:val="HTMLCode"/>
+        </w:rPr>
+        <w:t xml:space="preserve"> </w:t>
+      </w:r>
+      <w:r>
+        <w:rPr>
+          <w:rStyle w:val="hljs-keyword"/>
+        </w:rPr>
+        <w:t>new</w:t>
+      </w:r>
+      <w:r>
+        <w:rPr>
+          <w:rStyle w:val="HTMLCode"/>
+        </w:rPr>
+        <w:t xml:space="preserve"> </w:t>
+      </w:r>
+      <w:r>
+        <w:rPr>
+          <w:rStyle w:val="hljs-title"/>
+          <w:rFonts w:eastAsiaTheme="majorEastAsia"/>
+        </w:rPr>
+        <w:t>PdfDocumentFactory</w:t>
+      </w:r>
+      <w:r>
+        <w:rPr>
+          <w:rStyle w:val="HTMLCode"/>
+        </w:rPr>
+        <w:t>();</w:t>
+      </w:r>
+    </w:p>
+    <w:p>
+      <w:pPr>
+        <w:pStyle w:val="HTMLPreformatted"/>
+        <w:rPr>
+          <w:rStyle w:val="HTMLCode"/>
+        </w:rPr>
+      </w:pPr>
+      <w:r>
+        <w:rPr>
+          <w:rStyle w:val="HTMLCode"/>
+        </w:rPr>
+        <w:t xml:space="preserve">        pdf.createDocument().open();</w:t>
+      </w:r>
+    </w:p>
+    <w:p>
+      <w:pPr>
+        <w:pStyle w:val="HTMLPreformatted"/>
+        <w:rPr>
+          <w:rStyle w:val="HTMLCode"/>
+        </w:rPr>
+      </w:pPr>
+    </w:p>
+    <w:p>
+      <w:pPr>
+        <w:pStyle w:val="HTMLPreformatted"/>
+        <w:rPr>
+          <w:rStyle w:val="HTMLCode"/>
+        </w:rPr>
+      </w:pPr>
+      <w:r>
+        <w:rPr>
+          <w:rStyle w:val="HTMLCode"/>
+        </w:rPr>
+        <w:t xml:space="preserve">        </w:t>
+      </w:r>
+      <w:r>
+        <w:rPr>
+          <w:rStyle w:val="hljs-type"/>
+        </w:rPr>
+        <w:t>DocumentFactory</w:t>
+      </w:r>
+      <w:r>
+        <w:rPr>
+          <w:rStyle w:val="HTMLCode"/>
+        </w:rPr>
+        <w:t xml:space="preserve"> </w:t>
+      </w:r>
+      <w:r>
+        <w:rPr>
+          <w:rStyle w:val="hljs-variable"/>
+          <w:rFonts w:eastAsiaTheme="majorEastAsia"/>
+        </w:rPr>
+        <w:t>excel</w:t>
+      </w:r>
+      <w:r>
+        <w:rPr>
+          <w:rStyle w:val="HTMLCode"/>
+        </w:rPr>
+        <w:t xml:space="preserve"> </w:t>
+      </w:r>
+      <w:r>
+        <w:rPr>
+          <w:rStyle w:val="hljs-operator"/>
+        </w:rPr>
+        <w:t>=</w:t>
+      </w:r>
+      <w:r>
+        <w:rPr>
+          <w:rStyle w:val="HTMLCode"/>
+        </w:rPr>
+        <w:t xml:space="preserve"> </w:t>
+      </w:r>
+      <w:r>
+        <w:rPr>
+          <w:rStyle w:val="hljs-keyword"/>
+        </w:rPr>
+        <w:t>new</w:t>
+      </w:r>
+      <w:r>
+        <w:rPr>
+          <w:rStyle w:val="HTMLCode"/>
+        </w:rPr>
+        <w:t xml:space="preserve"> </w:t>
+      </w:r>
+      <w:r>
+        <w:rPr>
+          <w:rStyle w:val="hljs-title"/>
+          <w:rFonts w:eastAsiaTheme="majorEastAsia"/>
+        </w:rPr>
+        <w:t>ExcelDocumentFactory</w:t>
+      </w:r>
+      <w:r>
+        <w:rPr>
+          <w:rStyle w:val="HTMLCode"/>
+        </w:rPr>
+        <w:t>();</w:t>
+      </w:r>
+    </w:p>
+    <w:p>
+      <w:pPr>
+        <w:pStyle w:val="HTMLPreformatted"/>
+        <w:rPr>
+          <w:rStyle w:val="HTMLCode"/>
+        </w:rPr>
+      </w:pPr>
+      <w:r>
+        <w:rPr>
+          <w:rStyle w:val="HTMLCode"/>
+        </w:rPr>
+        <w:t xml:space="preserve">        excel.createDocument().open();</w:t>
+      </w:r>
+    </w:p>
+    <w:p>
+      <w:pPr>
+        <w:pStyle w:val="HTMLPreformatted"/>
+        <w:rPr>
+          <w:rStyle w:val="HTMLCode"/>
+        </w:rPr>
+      </w:pPr>
+      <w:r>
+        <w:rPr>
+          <w:rStyle w:val="HTMLCode"/>
+        </w:rPr>
+        <w:t xml:space="preserve">    }</w:t>
+      </w:r>
+    </w:p>
+    <w:p>
+      <w:pPr>
+        <w:pStyle w:val="HTMLPreformatted"/>
+        <w:rPr>
+          <w:rStyle w:val="HTMLCode"/>
+        </w:rPr>
+      </w:pPr>
+      <w:r>
+        <w:rPr>
+          <w:rStyle w:val="HTMLCode"/>
+        </w:rPr>
+        <w:t>}</w:t>
+      </w:r>
+    </w:p>
+    <w:p>
+      <w:pPr>
+        <w:pStyle w:val="HTMLPreformatted"/>
+      </w:pPr>
+    </w:p>
+    <w:p>
+      <w:r>
+        <w:rPr>
+          <w:noProof/>
+          <w:lang w:val="en-IN" w:eastAsia="en-IN"/>
+        </w:rPr>
+        <w:drawing>
+          <wp:anchor distT="0" distB="0" distL="114300" distR="114300" simplePos="0" relativeHeight="251659264" behindDoc="1" locked="0" layoutInCell="1" allowOverlap="1">
+            <wp:simplePos x="0" y="0"/>
+            <wp:positionH relativeFrom="column">
+              <wp:posOffset>-1</wp:posOffset>
+            </wp:positionH>
+            <wp:positionV relativeFrom="paragraph">
+              <wp:posOffset>313902</wp:posOffset>
+            </wp:positionV>
+            <wp:extent cx="5869919" cy="3649133"/>
+            <wp:effectExtent l="0" t="0" r="0" b="8890"/>
+            <wp:wrapNone/>
+            <wp:docPr id="6" name="Picture 6" descr="D:\p1\p1.jpg"/>
+            <wp:cNvGraphicFramePr>
+              <a:graphicFrameLocks xmlns:a="http://schemas.openxmlformats.org/drawingml/2006/main" noChangeAspect="1"/>
+            </wp:cNvGraphicFramePr>
+            <a:graphic xmlns:a="http://schemas.openxmlformats.org/drawingml/2006/main">
+              <a:graphicData uri="http://schemas.openxmlformats.org/drawingml/2006/picture">
+                <pic:pic xmlns:pic="http://schemas.openxmlformats.org/drawingml/2006/picture">
+                  <pic:nvPicPr>
+                    <pic:cNvPr id="0" name="Picture 22" descr="D:\p1\p1.jpg"/>
+                    <pic:cNvPicPr>
+                      <a:picLocks noChangeAspect="1" noChangeArrowheads="1"/>
+                    </pic:cNvPicPr>
+                  </pic:nvPicPr>
+                  <pic:blipFill>
+                    <a:blip r:embed="rId7">
+                      <a:extLst>
+                        <a:ext uri="{28A0092B-C50C-407E-A947-70E740481C1C}">
+                          <a14:useLocalDpi xmlns:a14="http://schemas.microsoft.com/office/drawing/2010/main" val="0"/>
+                        </a:ext>
+                      </a:extLst>
+                    </a:blip>
+                    <a:srcRect/>
+                    <a:stretch>
+                      <a:fillRect/>
+                    </a:stretch>
+                  </pic:blipFill>
+                  <pic:spPr bwMode="auto">
+                    <a:xfrm>
+                      <a:off x="0" y="0"/>
+                      <a:ext cx="5875630" cy="3652683"/>
+                    </a:xfrm>
+                    <a:prstGeom prst="rect">
+                      <a:avLst/>
+                    </a:prstGeom>
+                    <a:noFill/>
+                    <a:ln>
+                      <a:noFill/>
+                    </a:ln>
+                  </pic:spPr>
+                </pic:pic>
+              </a:graphicData>
+            </a:graphic>
+            <wp14:sizeRelH relativeFrom="margin">
+              <wp14:pctWidth>0</wp14:pctWidth>
+            </wp14:sizeRelH>
+            <wp14:sizeRelV relativeFrom="margin">
+              <wp14:pctHeight>0</wp14:pctHeight>
+            </wp14:sizeRelV>
+          </wp:anchor>
+        </w:drawing>
+      </w:r>
+      <w:r>
+        <w:t xml:space="preserve">Output Screenshot: </w:t>
+      </w:r>
+    </w:p>
+    <w:p>
       <w:r>
         <w:br/>
-        <w:t>- Each factory class creates one type of document.</w:t>
-      </w:r>
-      <w:r>
-        <w:br/>
-        <w:t>- Easy to extend for ne</w:t>
-      </w:r>
-      <w:r>
-        <w:t>w document types.</w:t>
+      </w:r>
+    </w:p>
+    <w:p/>
+    <w:p/>
+    <w:p/>
+    <w:p/>
+    <w:p/>
+    <w:p/>
+    <w:p/>
+    <w:p/>
+    <w:p/>
+    <w:p/>
+    <w:p/>
+    <w:p>
+      <w:pPr>
+        <w:spacing w:line="240" w:lineRule="auto"/>
+      </w:pPr>
+      <w:r>
+        <w:t xml:space="preserve">Output is: </w:t>
+      </w:r>
+    </w:p>
+    <w:p>
+      <w:pPr>
+        <w:spacing w:line="240" w:lineRule="auto"/>
+      </w:pPr>
+      <w:r>
+        <w:t>Opening Word Document.</w:t>
+      </w:r>
+    </w:p>
+    <w:p>
+      <w:pPr>
+        <w:spacing w:line="240" w:lineRule="auto"/>
+      </w:pPr>
+      <w:r>
+        <w:t xml:space="preserve">Opening PDF Document. </w:t>
+      </w:r>
+    </w:p>
+    <w:p>
+      <w:pPr>
+        <w:spacing w:line="240" w:lineRule="auto"/>
+      </w:pPr>
+      <w:r>
+        <w:t>Opening Excel Document.</w:t>
       </w:r>
     </w:p>
     <w:sectPr>
       <w:pgSz w:w="12240" w:h="15840"/>
-      <w:pgMar w:top="1440" w:right="1800" w:bottom="1440" w:left="1800" w:header="720" w:footer="720" w:gutter="0"/>
+      <w:pgMar w:top="810" w:right="1800" w:bottom="1440" w:left="1800" w:header="720" w:footer="720" w:gutter="0"/>
       <w:cols w:space="720"/>
       <w:docGrid w:linePitch="360"/>
     </w:sectPr>
@@ -712,6 +3568,602 @@
       </w:pPr>
       <w:rPr>
         <w:rFonts w:ascii="Symbol" w:hAnsi="Symbol" w:hint="default"/>
+      </w:rPr>
+    </w:lvl>
+  </w:abstractNum>
+  <w:abstractNum w:abstractNumId="9" w15:restartNumberingAfterBreak="0">
+    <w:nsid w:val="45047AF7"/>
+    <w:multiLevelType w:val="multilevel"/>
+    <w:tmpl w:val="3036DA3A"/>
+    <w:lvl w:ilvl="0">
+      <w:start w:val="1"/>
+      <w:numFmt w:val="bullet"/>
+      <w:lvlText w:val=""/>
+      <w:lvlJc w:val="left"/>
+      <w:pPr>
+        <w:tabs>
+          <w:tab w:val="num" w:pos="720"/>
+        </w:tabs>
+        <w:ind w:left="720" w:hanging="360"/>
+      </w:pPr>
+      <w:rPr>
+        <w:rFonts w:ascii="Symbol" w:hAnsi="Symbol" w:hint="default"/>
+        <w:sz w:val="20"/>
+      </w:rPr>
+    </w:lvl>
+    <w:lvl w:ilvl="1">
+      <w:start w:val="1"/>
+      <w:numFmt w:val="bullet"/>
+      <w:lvlText w:val=""/>
+      <w:lvlJc w:val="left"/>
+      <w:pPr>
+        <w:tabs>
+          <w:tab w:val="num" w:pos="1440"/>
+        </w:tabs>
+        <w:ind w:left="1440" w:hanging="360"/>
+      </w:pPr>
+      <w:rPr>
+        <w:rFonts w:ascii="Wingdings" w:hAnsi="Wingdings" w:hint="default"/>
+        <w:sz w:val="20"/>
+      </w:rPr>
+    </w:lvl>
+    <w:lvl w:ilvl="2" w:tentative="1">
+      <w:start w:val="1"/>
+      <w:numFmt w:val="bullet"/>
+      <w:lvlText w:val=""/>
+      <w:lvlJc w:val="left"/>
+      <w:pPr>
+        <w:tabs>
+          <w:tab w:val="num" w:pos="2160"/>
+        </w:tabs>
+        <w:ind w:left="2160" w:hanging="360"/>
+      </w:pPr>
+      <w:rPr>
+        <w:rFonts w:ascii="Wingdings" w:hAnsi="Wingdings" w:hint="default"/>
+        <w:sz w:val="20"/>
+      </w:rPr>
+    </w:lvl>
+    <w:lvl w:ilvl="3" w:tentative="1">
+      <w:start w:val="1"/>
+      <w:numFmt w:val="bullet"/>
+      <w:lvlText w:val=""/>
+      <w:lvlJc w:val="left"/>
+      <w:pPr>
+        <w:tabs>
+          <w:tab w:val="num" w:pos="2880"/>
+        </w:tabs>
+        <w:ind w:left="2880" w:hanging="360"/>
+      </w:pPr>
+      <w:rPr>
+        <w:rFonts w:ascii="Wingdings" w:hAnsi="Wingdings" w:hint="default"/>
+        <w:sz w:val="20"/>
+      </w:rPr>
+    </w:lvl>
+    <w:lvl w:ilvl="4" w:tentative="1">
+      <w:start w:val="1"/>
+      <w:numFmt w:val="bullet"/>
+      <w:lvlText w:val=""/>
+      <w:lvlJc w:val="left"/>
+      <w:pPr>
+        <w:tabs>
+          <w:tab w:val="num" w:pos="3600"/>
+        </w:tabs>
+        <w:ind w:left="3600" w:hanging="360"/>
+      </w:pPr>
+      <w:rPr>
+        <w:rFonts w:ascii="Wingdings" w:hAnsi="Wingdings" w:hint="default"/>
+        <w:sz w:val="20"/>
+      </w:rPr>
+    </w:lvl>
+    <w:lvl w:ilvl="5" w:tentative="1">
+      <w:start w:val="1"/>
+      <w:numFmt w:val="bullet"/>
+      <w:lvlText w:val=""/>
+      <w:lvlJc w:val="left"/>
+      <w:pPr>
+        <w:tabs>
+          <w:tab w:val="num" w:pos="4320"/>
+        </w:tabs>
+        <w:ind w:left="4320" w:hanging="360"/>
+      </w:pPr>
+      <w:rPr>
+        <w:rFonts w:ascii="Wingdings" w:hAnsi="Wingdings" w:hint="default"/>
+        <w:sz w:val="20"/>
+      </w:rPr>
+    </w:lvl>
+    <w:lvl w:ilvl="6" w:tentative="1">
+      <w:start w:val="1"/>
+      <w:numFmt w:val="bullet"/>
+      <w:lvlText w:val=""/>
+      <w:lvlJc w:val="left"/>
+      <w:pPr>
+        <w:tabs>
+          <w:tab w:val="num" w:pos="5040"/>
+        </w:tabs>
+        <w:ind w:left="5040" w:hanging="360"/>
+      </w:pPr>
+      <w:rPr>
+        <w:rFonts w:ascii="Wingdings" w:hAnsi="Wingdings" w:hint="default"/>
+        <w:sz w:val="20"/>
+      </w:rPr>
+    </w:lvl>
+    <w:lvl w:ilvl="7" w:tentative="1">
+      <w:start w:val="1"/>
+      <w:numFmt w:val="bullet"/>
+      <w:lvlText w:val=""/>
+      <w:lvlJc w:val="left"/>
+      <w:pPr>
+        <w:tabs>
+          <w:tab w:val="num" w:pos="5760"/>
+        </w:tabs>
+        <w:ind w:left="5760" w:hanging="360"/>
+      </w:pPr>
+      <w:rPr>
+        <w:rFonts w:ascii="Wingdings" w:hAnsi="Wingdings" w:hint="default"/>
+        <w:sz w:val="20"/>
+      </w:rPr>
+    </w:lvl>
+    <w:lvl w:ilvl="8" w:tentative="1">
+      <w:start w:val="1"/>
+      <w:numFmt w:val="bullet"/>
+      <w:lvlText w:val=""/>
+      <w:lvlJc w:val="left"/>
+      <w:pPr>
+        <w:tabs>
+          <w:tab w:val="num" w:pos="6480"/>
+        </w:tabs>
+        <w:ind w:left="6480" w:hanging="360"/>
+      </w:pPr>
+      <w:rPr>
+        <w:rFonts w:ascii="Wingdings" w:hAnsi="Wingdings" w:hint="default"/>
+        <w:sz w:val="20"/>
+      </w:rPr>
+    </w:lvl>
+  </w:abstractNum>
+  <w:abstractNum w:abstractNumId="10" w15:restartNumberingAfterBreak="0">
+    <w:nsid w:val="4E6B3669"/>
+    <w:multiLevelType w:val="multilevel"/>
+    <w:tmpl w:val="3E00E7CA"/>
+    <w:lvl w:ilvl="0">
+      <w:start w:val="1"/>
+      <w:numFmt w:val="bullet"/>
+      <w:lvlText w:val=""/>
+      <w:lvlJc w:val="left"/>
+      <w:pPr>
+        <w:tabs>
+          <w:tab w:val="num" w:pos="720"/>
+        </w:tabs>
+        <w:ind w:left="720" w:hanging="360"/>
+      </w:pPr>
+      <w:rPr>
+        <w:rFonts w:ascii="Symbol" w:hAnsi="Symbol" w:hint="default"/>
+        <w:sz w:val="20"/>
+      </w:rPr>
+    </w:lvl>
+    <w:lvl w:ilvl="1">
+      <w:start w:val="1"/>
+      <w:numFmt w:val="bullet"/>
+      <w:lvlText w:val=""/>
+      <w:lvlJc w:val="left"/>
+      <w:pPr>
+        <w:tabs>
+          <w:tab w:val="num" w:pos="1440"/>
+        </w:tabs>
+        <w:ind w:left="1440" w:hanging="360"/>
+      </w:pPr>
+      <w:rPr>
+        <w:rFonts w:ascii="Wingdings" w:hAnsi="Wingdings" w:hint="default"/>
+        <w:sz w:val="20"/>
+      </w:rPr>
+    </w:lvl>
+    <w:lvl w:ilvl="2" w:tentative="1">
+      <w:start w:val="1"/>
+      <w:numFmt w:val="bullet"/>
+      <w:lvlText w:val=""/>
+      <w:lvlJc w:val="left"/>
+      <w:pPr>
+        <w:tabs>
+          <w:tab w:val="num" w:pos="2160"/>
+        </w:tabs>
+        <w:ind w:left="2160" w:hanging="360"/>
+      </w:pPr>
+      <w:rPr>
+        <w:rFonts w:ascii="Wingdings" w:hAnsi="Wingdings" w:hint="default"/>
+        <w:sz w:val="20"/>
+      </w:rPr>
+    </w:lvl>
+    <w:lvl w:ilvl="3" w:tentative="1">
+      <w:start w:val="1"/>
+      <w:numFmt w:val="bullet"/>
+      <w:lvlText w:val=""/>
+      <w:lvlJc w:val="left"/>
+      <w:pPr>
+        <w:tabs>
+          <w:tab w:val="num" w:pos="2880"/>
+        </w:tabs>
+        <w:ind w:left="2880" w:hanging="360"/>
+      </w:pPr>
+      <w:rPr>
+        <w:rFonts w:ascii="Wingdings" w:hAnsi="Wingdings" w:hint="default"/>
+        <w:sz w:val="20"/>
+      </w:rPr>
+    </w:lvl>
+    <w:lvl w:ilvl="4" w:tentative="1">
+      <w:start w:val="1"/>
+      <w:numFmt w:val="bullet"/>
+      <w:lvlText w:val=""/>
+      <w:lvlJc w:val="left"/>
+      <w:pPr>
+        <w:tabs>
+          <w:tab w:val="num" w:pos="3600"/>
+        </w:tabs>
+        <w:ind w:left="3600" w:hanging="360"/>
+      </w:pPr>
+      <w:rPr>
+        <w:rFonts w:ascii="Wingdings" w:hAnsi="Wingdings" w:hint="default"/>
+        <w:sz w:val="20"/>
+      </w:rPr>
+    </w:lvl>
+    <w:lvl w:ilvl="5" w:tentative="1">
+      <w:start w:val="1"/>
+      <w:numFmt w:val="bullet"/>
+      <w:lvlText w:val=""/>
+      <w:lvlJc w:val="left"/>
+      <w:pPr>
+        <w:tabs>
+          <w:tab w:val="num" w:pos="4320"/>
+        </w:tabs>
+        <w:ind w:left="4320" w:hanging="360"/>
+      </w:pPr>
+      <w:rPr>
+        <w:rFonts w:ascii="Wingdings" w:hAnsi="Wingdings" w:hint="default"/>
+        <w:sz w:val="20"/>
+      </w:rPr>
+    </w:lvl>
+    <w:lvl w:ilvl="6" w:tentative="1">
+      <w:start w:val="1"/>
+      <w:numFmt w:val="bullet"/>
+      <w:lvlText w:val=""/>
+      <w:lvlJc w:val="left"/>
+      <w:pPr>
+        <w:tabs>
+          <w:tab w:val="num" w:pos="5040"/>
+        </w:tabs>
+        <w:ind w:left="5040" w:hanging="360"/>
+      </w:pPr>
+      <w:rPr>
+        <w:rFonts w:ascii="Wingdings" w:hAnsi="Wingdings" w:hint="default"/>
+        <w:sz w:val="20"/>
+      </w:rPr>
+    </w:lvl>
+    <w:lvl w:ilvl="7" w:tentative="1">
+      <w:start w:val="1"/>
+      <w:numFmt w:val="bullet"/>
+      <w:lvlText w:val=""/>
+      <w:lvlJc w:val="left"/>
+      <w:pPr>
+        <w:tabs>
+          <w:tab w:val="num" w:pos="5760"/>
+        </w:tabs>
+        <w:ind w:left="5760" w:hanging="360"/>
+      </w:pPr>
+      <w:rPr>
+        <w:rFonts w:ascii="Wingdings" w:hAnsi="Wingdings" w:hint="default"/>
+        <w:sz w:val="20"/>
+      </w:rPr>
+    </w:lvl>
+    <w:lvl w:ilvl="8" w:tentative="1">
+      <w:start w:val="1"/>
+      <w:numFmt w:val="bullet"/>
+      <w:lvlText w:val=""/>
+      <w:lvlJc w:val="left"/>
+      <w:pPr>
+        <w:tabs>
+          <w:tab w:val="num" w:pos="6480"/>
+        </w:tabs>
+        <w:ind w:left="6480" w:hanging="360"/>
+      </w:pPr>
+      <w:rPr>
+        <w:rFonts w:ascii="Wingdings" w:hAnsi="Wingdings" w:hint="default"/>
+        <w:sz w:val="20"/>
+      </w:rPr>
+    </w:lvl>
+  </w:abstractNum>
+  <w:abstractNum w:abstractNumId="11" w15:restartNumberingAfterBreak="0">
+    <w:nsid w:val="53801B10"/>
+    <w:multiLevelType w:val="multilevel"/>
+    <w:tmpl w:val="E53E3182"/>
+    <w:lvl w:ilvl="0">
+      <w:start w:val="1"/>
+      <w:numFmt w:val="bullet"/>
+      <w:lvlText w:val=""/>
+      <w:lvlJc w:val="left"/>
+      <w:pPr>
+        <w:tabs>
+          <w:tab w:val="num" w:pos="720"/>
+        </w:tabs>
+        <w:ind w:left="720" w:hanging="360"/>
+      </w:pPr>
+      <w:rPr>
+        <w:rFonts w:ascii="Symbol" w:hAnsi="Symbol" w:hint="default"/>
+        <w:sz w:val="20"/>
+      </w:rPr>
+    </w:lvl>
+    <w:lvl w:ilvl="1">
+      <w:start w:val="1"/>
+      <w:numFmt w:val="bullet"/>
+      <w:lvlText w:val="o"/>
+      <w:lvlJc w:val="left"/>
+      <w:pPr>
+        <w:tabs>
+          <w:tab w:val="num" w:pos="1440"/>
+        </w:tabs>
+        <w:ind w:left="1440" w:hanging="360"/>
+      </w:pPr>
+      <w:rPr>
+        <w:rFonts w:ascii="Courier New" w:hAnsi="Courier New" w:hint="default"/>
+        <w:sz w:val="20"/>
+      </w:rPr>
+    </w:lvl>
+    <w:lvl w:ilvl="2" w:tentative="1">
+      <w:start w:val="1"/>
+      <w:numFmt w:val="bullet"/>
+      <w:lvlText w:val=""/>
+      <w:lvlJc w:val="left"/>
+      <w:pPr>
+        <w:tabs>
+          <w:tab w:val="num" w:pos="2160"/>
+        </w:tabs>
+        <w:ind w:left="2160" w:hanging="360"/>
+      </w:pPr>
+      <w:rPr>
+        <w:rFonts w:ascii="Wingdings" w:hAnsi="Wingdings" w:hint="default"/>
+        <w:sz w:val="20"/>
+      </w:rPr>
+    </w:lvl>
+    <w:lvl w:ilvl="3" w:tentative="1">
+      <w:start w:val="1"/>
+      <w:numFmt w:val="bullet"/>
+      <w:lvlText w:val=""/>
+      <w:lvlJc w:val="left"/>
+      <w:pPr>
+        <w:tabs>
+          <w:tab w:val="num" w:pos="2880"/>
+        </w:tabs>
+        <w:ind w:left="2880" w:hanging="360"/>
+      </w:pPr>
+      <w:rPr>
+        <w:rFonts w:ascii="Wingdings" w:hAnsi="Wingdings" w:hint="default"/>
+        <w:sz w:val="20"/>
+      </w:rPr>
+    </w:lvl>
+    <w:lvl w:ilvl="4" w:tentative="1">
+      <w:start w:val="1"/>
+      <w:numFmt w:val="bullet"/>
+      <w:lvlText w:val=""/>
+      <w:lvlJc w:val="left"/>
+      <w:pPr>
+        <w:tabs>
+          <w:tab w:val="num" w:pos="3600"/>
+        </w:tabs>
+        <w:ind w:left="3600" w:hanging="360"/>
+      </w:pPr>
+      <w:rPr>
+        <w:rFonts w:ascii="Wingdings" w:hAnsi="Wingdings" w:hint="default"/>
+        <w:sz w:val="20"/>
+      </w:rPr>
+    </w:lvl>
+    <w:lvl w:ilvl="5" w:tentative="1">
+      <w:start w:val="1"/>
+      <w:numFmt w:val="bullet"/>
+      <w:lvlText w:val=""/>
+      <w:lvlJc w:val="left"/>
+      <w:pPr>
+        <w:tabs>
+          <w:tab w:val="num" w:pos="4320"/>
+        </w:tabs>
+        <w:ind w:left="4320" w:hanging="360"/>
+      </w:pPr>
+      <w:rPr>
+        <w:rFonts w:ascii="Wingdings" w:hAnsi="Wingdings" w:hint="default"/>
+        <w:sz w:val="20"/>
+      </w:rPr>
+    </w:lvl>
+    <w:lvl w:ilvl="6" w:tentative="1">
+      <w:start w:val="1"/>
+      <w:numFmt w:val="bullet"/>
+      <w:lvlText w:val=""/>
+      <w:lvlJc w:val="left"/>
+      <w:pPr>
+        <w:tabs>
+          <w:tab w:val="num" w:pos="5040"/>
+        </w:tabs>
+        <w:ind w:left="5040" w:hanging="360"/>
+      </w:pPr>
+      <w:rPr>
+        <w:rFonts w:ascii="Wingdings" w:hAnsi="Wingdings" w:hint="default"/>
+        <w:sz w:val="20"/>
+      </w:rPr>
+    </w:lvl>
+    <w:lvl w:ilvl="7" w:tentative="1">
+      <w:start w:val="1"/>
+      <w:numFmt w:val="bullet"/>
+      <w:lvlText w:val=""/>
+      <w:lvlJc w:val="left"/>
+      <w:pPr>
+        <w:tabs>
+          <w:tab w:val="num" w:pos="5760"/>
+        </w:tabs>
+        <w:ind w:left="5760" w:hanging="360"/>
+      </w:pPr>
+      <w:rPr>
+        <w:rFonts w:ascii="Wingdings" w:hAnsi="Wingdings" w:hint="default"/>
+        <w:sz w:val="20"/>
+      </w:rPr>
+    </w:lvl>
+    <w:lvl w:ilvl="8" w:tentative="1">
+      <w:start w:val="1"/>
+      <w:numFmt w:val="bullet"/>
+      <w:lvlText w:val=""/>
+      <w:lvlJc w:val="left"/>
+      <w:pPr>
+        <w:tabs>
+          <w:tab w:val="num" w:pos="6480"/>
+        </w:tabs>
+        <w:ind w:left="6480" w:hanging="360"/>
+      </w:pPr>
+      <w:rPr>
+        <w:rFonts w:ascii="Wingdings" w:hAnsi="Wingdings" w:hint="default"/>
+        <w:sz w:val="20"/>
+      </w:rPr>
+    </w:lvl>
+  </w:abstractNum>
+  <w:abstractNum w:abstractNumId="12" w15:restartNumberingAfterBreak="0">
+    <w:nsid w:val="5BB32DB7"/>
+    <w:multiLevelType w:val="multilevel"/>
+    <w:tmpl w:val="F5FA1B9C"/>
+    <w:lvl w:ilvl="0">
+      <w:start w:val="1"/>
+      <w:numFmt w:val="bullet"/>
+      <w:lvlText w:val=""/>
+      <w:lvlJc w:val="left"/>
+      <w:pPr>
+        <w:tabs>
+          <w:tab w:val="num" w:pos="720"/>
+        </w:tabs>
+        <w:ind w:left="720" w:hanging="360"/>
+      </w:pPr>
+      <w:rPr>
+        <w:rFonts w:ascii="Symbol" w:hAnsi="Symbol" w:hint="default"/>
+        <w:sz w:val="20"/>
+      </w:rPr>
+    </w:lvl>
+    <w:lvl w:ilvl="1" w:tentative="1">
+      <w:start w:val="1"/>
+      <w:numFmt w:val="bullet"/>
+      <w:lvlText w:val="o"/>
+      <w:lvlJc w:val="left"/>
+      <w:pPr>
+        <w:tabs>
+          <w:tab w:val="num" w:pos="1440"/>
+        </w:tabs>
+        <w:ind w:left="1440" w:hanging="360"/>
+      </w:pPr>
+      <w:rPr>
+        <w:rFonts w:ascii="Courier New" w:hAnsi="Courier New" w:hint="default"/>
+        <w:sz w:val="20"/>
+      </w:rPr>
+    </w:lvl>
+    <w:lvl w:ilvl="2" w:tentative="1">
+      <w:start w:val="1"/>
+      <w:numFmt w:val="bullet"/>
+      <w:lvlText w:val=""/>
+      <w:lvlJc w:val="left"/>
+      <w:pPr>
+        <w:tabs>
+          <w:tab w:val="num" w:pos="2160"/>
+        </w:tabs>
+        <w:ind w:left="2160" w:hanging="360"/>
+      </w:pPr>
+      <w:rPr>
+        <w:rFonts w:ascii="Wingdings" w:hAnsi="Wingdings" w:hint="default"/>
+        <w:sz w:val="20"/>
+      </w:rPr>
+    </w:lvl>
+    <w:lvl w:ilvl="3" w:tentative="1">
+      <w:start w:val="1"/>
+      <w:numFmt w:val="bullet"/>
+      <w:lvlText w:val=""/>
+      <w:lvlJc w:val="left"/>
+      <w:pPr>
+        <w:tabs>
+          <w:tab w:val="num" w:pos="2880"/>
+        </w:tabs>
+        <w:ind w:left="2880" w:hanging="360"/>
+      </w:pPr>
+      <w:rPr>
+        <w:rFonts w:ascii="Wingdings" w:hAnsi="Wingdings" w:hint="default"/>
+        <w:sz w:val="20"/>
+      </w:rPr>
+    </w:lvl>
+    <w:lvl w:ilvl="4" w:tentative="1">
+      <w:start w:val="1"/>
+      <w:numFmt w:val="bullet"/>
+      <w:lvlText w:val=""/>
+      <w:lvlJc w:val="left"/>
+      <w:pPr>
+        <w:tabs>
+          <w:tab w:val="num" w:pos="3600"/>
+        </w:tabs>
+        <w:ind w:left="3600" w:hanging="360"/>
+      </w:pPr>
+      <w:rPr>
+        <w:rFonts w:ascii="Wingdings" w:hAnsi="Wingdings" w:hint="default"/>
+        <w:sz w:val="20"/>
+      </w:rPr>
+    </w:lvl>
+    <w:lvl w:ilvl="5" w:tentative="1">
+      <w:start w:val="1"/>
+      <w:numFmt w:val="bullet"/>
+      <w:lvlText w:val=""/>
+      <w:lvlJc w:val="left"/>
+      <w:pPr>
+        <w:tabs>
+          <w:tab w:val="num" w:pos="4320"/>
+        </w:tabs>
+        <w:ind w:left="4320" w:hanging="360"/>
+      </w:pPr>
+      <w:rPr>
+        <w:rFonts w:ascii="Wingdings" w:hAnsi="Wingdings" w:hint="default"/>
+        <w:sz w:val="20"/>
+      </w:rPr>
+    </w:lvl>
+    <w:lvl w:ilvl="6" w:tentative="1">
+      <w:start w:val="1"/>
+      <w:numFmt w:val="bullet"/>
+      <w:lvlText w:val=""/>
+      <w:lvlJc w:val="left"/>
+      <w:pPr>
+        <w:tabs>
+          <w:tab w:val="num" w:pos="5040"/>
+        </w:tabs>
+        <w:ind w:left="5040" w:hanging="360"/>
+      </w:pPr>
+      <w:rPr>
+        <w:rFonts w:ascii="Wingdings" w:hAnsi="Wingdings" w:hint="default"/>
+        <w:sz w:val="20"/>
+      </w:rPr>
+    </w:lvl>
+    <w:lvl w:ilvl="7" w:tentative="1">
+      <w:start w:val="1"/>
+      <w:numFmt w:val="bullet"/>
+      <w:lvlText w:val=""/>
+      <w:lvlJc w:val="left"/>
+      <w:pPr>
+        <w:tabs>
+          <w:tab w:val="num" w:pos="5760"/>
+        </w:tabs>
+        <w:ind w:left="5760" w:hanging="360"/>
+      </w:pPr>
+      <w:rPr>
+        <w:rFonts w:ascii="Wingdings" w:hAnsi="Wingdings" w:hint="default"/>
+        <w:sz w:val="20"/>
+      </w:rPr>
+    </w:lvl>
+    <w:lvl w:ilvl="8" w:tentative="1">
+      <w:start w:val="1"/>
+      <w:numFmt w:val="bullet"/>
+      <w:lvlText w:val=""/>
+      <w:lvlJc w:val="left"/>
+      <w:pPr>
+        <w:tabs>
+          <w:tab w:val="num" w:pos="6480"/>
+        </w:tabs>
+        <w:ind w:left="6480" w:hanging="360"/>
+      </w:pPr>
+      <w:rPr>
+        <w:rFonts w:ascii="Wingdings" w:hAnsi="Wingdings" w:hint="default"/>
+        <w:sz w:val="20"/>
       </w:rPr>
     </w:lvl>
   </w:abstractNum>
@@ -741,6 +4193,18 @@
   </w:num>
   <w:num w:numId="9">
     <w:abstractNumId w:val="0"/>
+  </w:num>
+  <w:num w:numId="10">
+    <w:abstractNumId w:val="12"/>
+  </w:num>
+  <w:num w:numId="11">
+    <w:abstractNumId w:val="11"/>
+  </w:num>
+  <w:num w:numId="12">
+    <w:abstractNumId w:val="10"/>
+  </w:num>
+  <w:num w:numId="13">
+    <w:abstractNumId w:val="9"/>
   </w:num>
 </w:numbering>
 </file>
@@ -1206,7 +4670,6 @@
     <w:next w:val="Normal"/>
     <w:link w:val="Heading4Char"/>
     <w:uiPriority w:val="9"/>
-    <w:semiHidden/>
     <w:unhideWhenUsed/>
     <w:qFormat/>
     <w:rsid w:val="00FC693F"/>
@@ -1827,7 +5290,6 @@
     <w:basedOn w:val="DefaultParagraphFont"/>
     <w:link w:val="Heading4"/>
     <w:uiPriority w:val="9"/>
-    <w:semiHidden/>
     <w:rsid w:val="00FC693F"/>
     <w:rPr>
       <w:rFonts w:asciiTheme="majorHAnsi" w:eastAsiaTheme="majorEastAsia" w:hAnsiTheme="majorHAnsi" w:cstheme="majorBidi"/>
@@ -12119,6 +15581,134 @@
         <w:shd w:val="clear" w:color="auto" w:fill="FBCAA2" w:themeFill="accent6" w:themeFillTint="7F"/>
       </w:tcPr>
     </w:tblStylePr>
+  </w:style>
+  <w:style w:type="paragraph" w:styleId="HTMLPreformatted">
+    <w:name w:val="HTML Preformatted"/>
+    <w:basedOn w:val="Normal"/>
+    <w:link w:val="HTMLPreformattedChar"/>
+    <w:uiPriority w:val="99"/>
+    <w:unhideWhenUsed/>
+    <w:rsid w:val="003859F3"/>
+    <w:pPr>
+      <w:tabs>
+        <w:tab w:val="left" w:pos="916"/>
+        <w:tab w:val="left" w:pos="1832"/>
+        <w:tab w:val="left" w:pos="2748"/>
+        <w:tab w:val="left" w:pos="3664"/>
+        <w:tab w:val="left" w:pos="4580"/>
+        <w:tab w:val="left" w:pos="5496"/>
+        <w:tab w:val="left" w:pos="6412"/>
+        <w:tab w:val="left" w:pos="7328"/>
+        <w:tab w:val="left" w:pos="8244"/>
+        <w:tab w:val="left" w:pos="9160"/>
+        <w:tab w:val="left" w:pos="10076"/>
+        <w:tab w:val="left" w:pos="10992"/>
+        <w:tab w:val="left" w:pos="11908"/>
+        <w:tab w:val="left" w:pos="12824"/>
+        <w:tab w:val="left" w:pos="13740"/>
+        <w:tab w:val="left" w:pos="14656"/>
+      </w:tabs>
+      <w:spacing w:after="0" w:line="240" w:lineRule="auto"/>
+    </w:pPr>
+    <w:rPr>
+      <w:rFonts w:ascii="Courier New" w:eastAsia="Times New Roman" w:hAnsi="Courier New" w:cs="Courier New"/>
+      <w:sz w:val="20"/>
+      <w:szCs w:val="20"/>
+      <w:lang w:val="en-IN" w:eastAsia="en-IN"/>
+    </w:rPr>
+  </w:style>
+  <w:style w:type="character" w:customStyle="1" w:styleId="HTMLPreformattedChar">
+    <w:name w:val="HTML Preformatted Char"/>
+    <w:basedOn w:val="DefaultParagraphFont"/>
+    <w:link w:val="HTMLPreformatted"/>
+    <w:uiPriority w:val="99"/>
+    <w:rsid w:val="003859F3"/>
+    <w:rPr>
+      <w:rFonts w:ascii="Courier New" w:eastAsia="Times New Roman" w:hAnsi="Courier New" w:cs="Courier New"/>
+      <w:sz w:val="20"/>
+      <w:szCs w:val="20"/>
+      <w:lang w:val="en-IN" w:eastAsia="en-IN"/>
+    </w:rPr>
+  </w:style>
+  <w:style w:type="character" w:styleId="HTMLCode">
+    <w:name w:val="HTML Code"/>
+    <w:basedOn w:val="DefaultParagraphFont"/>
+    <w:uiPriority w:val="99"/>
+    <w:semiHidden/>
+    <w:unhideWhenUsed/>
+    <w:rsid w:val="003859F3"/>
+    <w:rPr>
+      <w:rFonts w:ascii="Courier New" w:eastAsia="Times New Roman" w:hAnsi="Courier New" w:cs="Courier New"/>
+      <w:sz w:val="20"/>
+      <w:szCs w:val="20"/>
+    </w:rPr>
+  </w:style>
+  <w:style w:type="character" w:customStyle="1" w:styleId="hljs-keyword">
+    <w:name w:val="hljs-keyword"/>
+    <w:basedOn w:val="DefaultParagraphFont"/>
+    <w:rsid w:val="003859F3"/>
+  </w:style>
+  <w:style w:type="character" w:customStyle="1" w:styleId="hljs-title">
+    <w:name w:val="hljs-title"/>
+    <w:basedOn w:val="DefaultParagraphFont"/>
+    <w:rsid w:val="003859F3"/>
+  </w:style>
+  <w:style w:type="character" w:customStyle="1" w:styleId="hljs-params">
+    <w:name w:val="hljs-params"/>
+    <w:basedOn w:val="DefaultParagraphFont"/>
+    <w:rsid w:val="003859F3"/>
+  </w:style>
+  <w:style w:type="character" w:customStyle="1" w:styleId="hljs-string">
+    <w:name w:val="hljs-string"/>
+    <w:basedOn w:val="DefaultParagraphFont"/>
+    <w:rsid w:val="003859F3"/>
+  </w:style>
+  <w:style w:type="character" w:customStyle="1" w:styleId="hljs-literal">
+    <w:name w:val="hljs-literal"/>
+    <w:basedOn w:val="DefaultParagraphFont"/>
+    <w:rsid w:val="003859F3"/>
+  </w:style>
+  <w:style w:type="character" w:customStyle="1" w:styleId="hljs-type">
+    <w:name w:val="hljs-type"/>
+    <w:basedOn w:val="DefaultParagraphFont"/>
+    <w:rsid w:val="00AC3002"/>
+  </w:style>
+  <w:style w:type="character" w:customStyle="1" w:styleId="hljs-variable">
+    <w:name w:val="hljs-variable"/>
+    <w:basedOn w:val="DefaultParagraphFont"/>
+    <w:rsid w:val="00AC3002"/>
+  </w:style>
+  <w:style w:type="character" w:customStyle="1" w:styleId="hljs-operator">
+    <w:name w:val="hljs-operator"/>
+    <w:basedOn w:val="DefaultParagraphFont"/>
+    <w:rsid w:val="00AC3002"/>
+  </w:style>
+  <w:style w:type="character" w:customStyle="1" w:styleId="hljs-builtin">
+    <w:name w:val="hljs-built_in"/>
+    <w:basedOn w:val="DefaultParagraphFont"/>
+    <w:rsid w:val="009A0DFE"/>
+  </w:style>
+  <w:style w:type="character" w:customStyle="1" w:styleId="hljs-number">
+    <w:name w:val="hljs-number"/>
+    <w:basedOn w:val="DefaultParagraphFont"/>
+    <w:rsid w:val="009A0DFE"/>
+  </w:style>
+  <w:style w:type="paragraph" w:styleId="NormalWeb">
+    <w:name w:val="Normal (Web)"/>
+    <w:basedOn w:val="Normal"/>
+    <w:uiPriority w:val="99"/>
+    <w:semiHidden/>
+    <w:unhideWhenUsed/>
+    <w:rsid w:val="009A0DFE"/>
+    <w:pPr>
+      <w:spacing w:before="100" w:beforeAutospacing="1" w:after="100" w:afterAutospacing="1" w:line="240" w:lineRule="auto"/>
+    </w:pPr>
+    <w:rPr>
+      <w:rFonts w:ascii="Times New Roman" w:eastAsia="Times New Roman" w:hAnsi="Times New Roman" w:cs="Times New Roman"/>
+      <w:sz w:val="24"/>
+      <w:szCs w:val="24"/>
+      <w:lang w:val="en-IN" w:eastAsia="en-IN"/>
+    </w:rPr>
   </w:style>
 </w:styles>
 </file>
@@ -12448,7 +16038,7 @@
 </file>
 
 <file path=customXml/itemProps1.xml><?xml version="1.0" encoding="utf-8"?>
-<ds:datastoreItem xmlns:ds="http://schemas.openxmlformats.org/officeDocument/2006/customXml" ds:itemID="{67FB1DE8-3934-45BC-8BBE-96977F62557F}">
+<ds:datastoreItem xmlns:ds="http://schemas.openxmlformats.org/officeDocument/2006/customXml" ds:itemID="{DC6FBF7F-0F81-47F2-8927-9ADF006D15EA}">
   <ds:schemaRefs>
     <ds:schemaRef ds:uri="http://schemas.openxmlformats.org/officeDocument/2006/bibliography"/>
   </ds:schemaRefs>

</xml_diff>